<commit_message>
changes in thesis and added all logs in journal
</commit_message>
<xml_diff>
--- a/weekly journal.docx
+++ b/weekly journal.docx
@@ -1,6 +1,6 @@
 
 <file path=word/document.xml><?xml version="1.0" encoding="utf-8"?>
-<w:document xmlns:wpc="http://schemas.microsoft.com/office/word/2010/wordprocessingCanvas" xmlns:cx="http://schemas.microsoft.com/office/drawing/2014/chartex" xmlns:cx1="http://schemas.microsoft.com/office/drawing/2015/9/8/chartex" xmlns:cx2="http://schemas.microsoft.com/office/drawing/2015/10/21/chartex" xmlns:cx3="http://schemas.microsoft.com/office/drawing/2016/5/9/chartex" xmlns:cx4="http://schemas.microsoft.com/office/drawing/2016/5/10/chartex" xmlns:cx5="http://schemas.microsoft.com/office/drawing/2016/5/11/chartex" xmlns:cx6="http://schemas.microsoft.com/office/drawing/2016/5/12/chartex" xmlns:cx7="http://schemas.microsoft.com/office/drawing/2016/5/13/chartex" xmlns:cx8="http://schemas.microsoft.com/office/drawing/2016/5/14/chartex" xmlns:mc="http://schemas.openxmlformats.org/markup-compatibility/2006" xmlns:aink="http://schemas.microsoft.com/office/drawing/2016/ink" xmlns:am3d="http://schemas.microsoft.com/office/drawing/2017/model3d" xmlns:o="urn:schemas-microsoft-com:office:office" xmlns:oel="http://schemas.microsoft.com/office/2019/extlst" xmlns:r="http://schemas.openxmlformats.org/officeDocument/2006/relationships" xmlns:m="http://schemas.openxmlformats.org/officeDocument/2006/math" xmlns:v="urn:schemas-microsoft-com:vml" xmlns:wp14="http://schemas.microsoft.com/office/word/2010/wordprocessingDrawing" xmlns:wp="http://schemas.openxmlformats.org/drawingml/2006/wordprocessingDrawing" xmlns:w10="urn:schemas-microsoft-com:office:word" xmlns:w="http://schemas.openxmlformats.org/wordprocessingml/2006/main" xmlns:w14="http://schemas.microsoft.com/office/word/2010/wordml" xmlns:w15="http://schemas.microsoft.com/office/word/2012/wordml" xmlns:w16cex="http://schemas.microsoft.com/office/word/2018/wordml/cex" xmlns:w16cid="http://schemas.microsoft.com/office/word/2016/wordml/cid" xmlns:w16="http://schemas.microsoft.com/office/word/2018/wordml" xmlns:w16sdtdh="http://schemas.microsoft.com/office/word/2020/wordml/sdtdatahash" xmlns:w16se="http://schemas.microsoft.com/office/word/2015/wordml/symex" xmlns:wpg="http://schemas.microsoft.com/office/word/2010/wordprocessingGroup" xmlns:wpi="http://schemas.microsoft.com/office/word/2010/wordprocessingInk" xmlns:wne="http://schemas.microsoft.com/office/word/2006/wordml" xmlns:wps="http://schemas.microsoft.com/office/word/2010/wordprocessingShape" mc:Ignorable="w14 w15 w16se w16cid w16 w16cex w16sdtdh wp14">
+<w:document xmlns:wpc="http://schemas.microsoft.com/office/word/2010/wordprocessingCanvas" xmlns:cx="http://schemas.microsoft.com/office/drawing/2014/chartex" xmlns:cx1="http://schemas.microsoft.com/office/drawing/2015/9/8/chartex" xmlns:cx2="http://schemas.microsoft.com/office/drawing/2015/10/21/chartex" xmlns:cx3="http://schemas.microsoft.com/office/drawing/2016/5/9/chartex" xmlns:cx4="http://schemas.microsoft.com/office/drawing/2016/5/10/chartex" xmlns:cx5="http://schemas.microsoft.com/office/drawing/2016/5/11/chartex" xmlns:cx6="http://schemas.microsoft.com/office/drawing/2016/5/12/chartex" xmlns:cx7="http://schemas.microsoft.com/office/drawing/2016/5/13/chartex" xmlns:cx8="http://schemas.microsoft.com/office/drawing/2016/5/14/chartex" xmlns:mc="http://schemas.openxmlformats.org/markup-compatibility/2006" xmlns:aink="http://schemas.microsoft.com/office/drawing/2016/ink" xmlns:am3d="http://schemas.microsoft.com/office/drawing/2017/model3d" xmlns:o="urn:schemas-microsoft-com:office:office" xmlns:oel="http://schemas.microsoft.com/office/2019/extlst" xmlns:r="http://schemas.openxmlformats.org/officeDocument/2006/relationships" xmlns:m="http://schemas.openxmlformats.org/officeDocument/2006/math" xmlns:v="urn:schemas-microsoft-com:vml" xmlns:wp14="http://schemas.microsoft.com/office/word/2010/wordprocessingDrawing" xmlns:wp="http://schemas.openxmlformats.org/drawingml/2006/wordprocessingDrawing" xmlns:w10="urn:schemas-microsoft-com:office:word" xmlns:w="http://schemas.openxmlformats.org/wordprocessingml/2006/main" xmlns:w14="http://schemas.microsoft.com/office/word/2010/wordml" xmlns:w15="http://schemas.microsoft.com/office/word/2012/wordml" xmlns:w16cex="http://schemas.microsoft.com/office/word/2018/wordml/cex" xmlns:w16cid="http://schemas.microsoft.com/office/word/2016/wordml/cid" xmlns:w16="http://schemas.microsoft.com/office/word/2018/wordml" xmlns:w16du="http://schemas.microsoft.com/office/word/2023/wordml/word16du" xmlns:w16sdtdh="http://schemas.microsoft.com/office/word/2020/wordml/sdtdatahash" xmlns:w16se="http://schemas.microsoft.com/office/word/2015/wordml/symex" xmlns:wpg="http://schemas.microsoft.com/office/word/2010/wordprocessingGroup" xmlns:wpi="http://schemas.microsoft.com/office/word/2010/wordprocessingInk" xmlns:wne="http://schemas.microsoft.com/office/word/2006/wordml" xmlns:wps="http://schemas.microsoft.com/office/word/2010/wordprocessingShape" mc:Ignorable="w14 w15 w16se w16cid w16 w16cex w16sdtdh wp14">
   <w:body>
     <w:p>
       <w:pPr>
@@ -32,7 +32,13 @@
         <w:rPr>
           <w:color w:val="00B0F0"/>
         </w:rPr>
-        <w:t>WEEK 1 (27</w:t>
+        <w:t>WEEK 1 (</w:t>
+      </w:r>
+      <w:r>
+        <w:rPr>
+          <w:color w:val="00B0F0"/>
+        </w:rPr>
+        <w:t>6</w:t>
       </w:r>
       <w:r>
         <w:rPr>
@@ -123,21 +129,7 @@
                 <w:b/>
                 <w:bCs/>
               </w:rPr>
-              <w:t xml:space="preserve">Issued </w:t>
-            </w:r>
-            <w:r>
-              <w:rPr>
-                <w:b/>
-                <w:bCs/>
-              </w:rPr>
-              <w:t xml:space="preserve">Faced / </w:t>
-            </w:r>
-            <w:r>
-              <w:rPr>
-                <w:b/>
-                <w:bCs/>
-              </w:rPr>
-              <w:t xml:space="preserve">Addressed </w:t>
+              <w:t xml:space="preserve">Issued Faced / Addressed </w:t>
             </w:r>
           </w:p>
         </w:tc>
@@ -201,10 +193,7 @@
               <w:t>Basic Structure of the Website</w:t>
             </w:r>
             <w:r>
-              <w:t xml:space="preserve"> for the Project chose</w:t>
-            </w:r>
-            <w:r>
-              <w:t xml:space="preserve">n in research </w:t>
+              <w:t xml:space="preserve"> for the Project chosen in research </w:t>
             </w:r>
           </w:p>
         </w:tc>
@@ -375,25 +364,13 @@
         <w:rPr>
           <w:color w:val="00B0F0"/>
         </w:rPr>
-        <w:t xml:space="preserve">WEEK </w:t>
-      </w:r>
-      <w:r>
-        <w:rPr>
-          <w:color w:val="00B0F0"/>
-        </w:rPr>
-        <w:t>2</w:t>
-      </w:r>
-      <w:r>
-        <w:rPr>
-          <w:color w:val="00B0F0"/>
-        </w:rPr>
-        <w:t xml:space="preserve"> (</w:t>
-      </w:r>
-      <w:r>
-        <w:rPr>
-          <w:color w:val="00B0F0"/>
-        </w:rPr>
-        <w:t>7</w:t>
+        <w:t>WEEK 1 (</w:t>
+      </w:r>
+      <w:r>
+        <w:rPr>
+          <w:color w:val="00B0F0"/>
+        </w:rPr>
+        <w:t>20</w:t>
       </w:r>
       <w:r>
         <w:rPr>
@@ -406,19 +383,7 @@
         <w:rPr>
           <w:color w:val="00B0F0"/>
         </w:rPr>
-        <w:t xml:space="preserve"> </w:t>
-      </w:r>
-      <w:r>
-        <w:rPr>
-          <w:color w:val="00B0F0"/>
-        </w:rPr>
-        <w:t>March</w:t>
-      </w:r>
-      <w:r>
-        <w:rPr>
-          <w:color w:val="00B0F0"/>
-        </w:rPr>
-        <w:t xml:space="preserve"> week)</w:t>
+        <w:t xml:space="preserve"> Feb week)</w:t>
       </w:r>
     </w:p>
     <w:tbl>
@@ -542,55 +507,50 @@
               <w:rPr>
                 <w:color w:val="00B0F0"/>
               </w:rPr>
-              <w:t xml:space="preserve"> Sign in and sign out </w:t>
-            </w:r>
-          </w:p>
-        </w:tc>
-        <w:tc>
-          <w:tcPr>
-            <w:tcW w:w="2292" w:type="dxa"/>
-          </w:tcPr>
-          <w:p>
-            <w:r>
-              <w:t xml:space="preserve">Added working login register and logout. </w:t>
-            </w:r>
-          </w:p>
-          <w:p>
-            <w:pPr>
-              <w:rPr>
-                <w:color w:val="00B0F0"/>
-              </w:rPr>
-            </w:pPr>
-            <w:r>
-              <w:t>With firebase</w:t>
-            </w:r>
-          </w:p>
-        </w:tc>
-        <w:tc>
-          <w:tcPr>
-            <w:tcW w:w="2292" w:type="dxa"/>
-          </w:tcPr>
-          <w:p>
-            <w:pPr>
-              <w:rPr>
-                <w:color w:val="00B0F0"/>
-              </w:rPr>
-            </w:pPr>
-          </w:p>
-        </w:tc>
-        <w:tc>
-          <w:tcPr>
-            <w:tcW w:w="2292" w:type="dxa"/>
-          </w:tcPr>
-          <w:p>
-            <w:pPr>
-              <w:rPr>
-                <w:color w:val="00B0F0"/>
-              </w:rPr>
-            </w:pPr>
-            <w:r>
-              <w:t>Fixed a little typing error while sending data to firebase</w:t>
-            </w:r>
+              <w:t>Project Structure</w:t>
+            </w:r>
+          </w:p>
+        </w:tc>
+        <w:tc>
+          <w:tcPr>
+            <w:tcW w:w="2292" w:type="dxa"/>
+          </w:tcPr>
+          <w:p>
+            <w:pPr>
+              <w:rPr>
+                <w:color w:val="00B0F0"/>
+              </w:rPr>
+            </w:pPr>
+            <w:r>
+              <w:t>Basic Structure of the Website</w:t>
+            </w:r>
+            <w:r>
+              <w:t xml:space="preserve"> for the Project chosen in research </w:t>
+            </w:r>
+          </w:p>
+        </w:tc>
+        <w:tc>
+          <w:tcPr>
+            <w:tcW w:w="2292" w:type="dxa"/>
+          </w:tcPr>
+          <w:p>
+            <w:pPr>
+              <w:rPr>
+                <w:color w:val="00B0F0"/>
+              </w:rPr>
+            </w:pPr>
+          </w:p>
+        </w:tc>
+        <w:tc>
+          <w:tcPr>
+            <w:tcW w:w="2292" w:type="dxa"/>
+          </w:tcPr>
+          <w:p>
+            <w:pPr>
+              <w:rPr>
+                <w:color w:val="00B0F0"/>
+              </w:rPr>
+            </w:pPr>
           </w:p>
         </w:tc>
       </w:tr>
@@ -612,59 +572,47 @@
               <w:rPr>
                 <w:color w:val="00B0F0"/>
               </w:rPr>
-              <w:t>Project Content</w:t>
-            </w:r>
-          </w:p>
-        </w:tc>
-        <w:tc>
-          <w:tcPr>
-            <w:tcW w:w="2292" w:type="dxa"/>
-          </w:tcPr>
-          <w:p>
-            <w:pPr>
-              <w:rPr>
-                <w:color w:val="00B0F0"/>
-              </w:rPr>
-            </w:pPr>
-            <w:r>
-              <w:t>All context and brief of the website changed to El</w:t>
-            </w:r>
-            <w:r>
-              <w:t>-</w:t>
-            </w:r>
-            <w:r>
-              <w:t>care</w:t>
-            </w:r>
-          </w:p>
-        </w:tc>
-        <w:tc>
-          <w:tcPr>
-            <w:tcW w:w="2292" w:type="dxa"/>
-          </w:tcPr>
-          <w:p>
-            <w:pPr>
-              <w:rPr>
-                <w:color w:val="00B0F0"/>
-              </w:rPr>
-            </w:pPr>
-          </w:p>
-        </w:tc>
-        <w:tc>
-          <w:tcPr>
-            <w:tcW w:w="2292" w:type="dxa"/>
-          </w:tcPr>
-          <w:p>
-            <w:pPr>
-              <w:rPr>
-                <w:color w:val="00B0F0"/>
-              </w:rPr>
-            </w:pPr>
-            <w:r>
-              <w:t xml:space="preserve">Some basic paragraphs and descriptions </w:t>
-            </w:r>
-            <w:r>
-              <w:t>to my past experiences and project research</w:t>
-            </w:r>
+              <w:t>Cleaned Code</w:t>
+            </w:r>
+          </w:p>
+        </w:tc>
+        <w:tc>
+          <w:tcPr>
+            <w:tcW w:w="2292" w:type="dxa"/>
+          </w:tcPr>
+          <w:p>
+            <w:pPr>
+              <w:rPr>
+                <w:color w:val="00B0F0"/>
+              </w:rPr>
+            </w:pPr>
+            <w:r>
+              <w:t>Sanitized code and colour scheme of the project website chosen</w:t>
+            </w:r>
+          </w:p>
+        </w:tc>
+        <w:tc>
+          <w:tcPr>
+            <w:tcW w:w="2292" w:type="dxa"/>
+          </w:tcPr>
+          <w:p>
+            <w:pPr>
+              <w:rPr>
+                <w:color w:val="00B0F0"/>
+              </w:rPr>
+            </w:pPr>
+          </w:p>
+        </w:tc>
+        <w:tc>
+          <w:tcPr>
+            <w:tcW w:w="2292" w:type="dxa"/>
+          </w:tcPr>
+          <w:p>
+            <w:pPr>
+              <w:rPr>
+                <w:color w:val="00B0F0"/>
+              </w:rPr>
+            </w:pPr>
           </w:p>
         </w:tc>
       </w:tr>
@@ -686,84 +634,69 @@
               <w:rPr>
                 <w:color w:val="00B0F0"/>
               </w:rPr>
-              <w:t xml:space="preserve">Basic Design </w:t>
-            </w:r>
-          </w:p>
-        </w:tc>
-        <w:tc>
-          <w:tcPr>
-            <w:tcW w:w="2292" w:type="dxa"/>
-          </w:tcPr>
-          <w:p>
-            <w:pPr>
-              <w:rPr>
-                <w:color w:val="00B0F0"/>
-              </w:rPr>
-            </w:pPr>
-            <w:r>
-              <w:t>Added favicons and some basic designing stuff</w:t>
-            </w:r>
-          </w:p>
-        </w:tc>
-        <w:tc>
-          <w:tcPr>
-            <w:tcW w:w="2292" w:type="dxa"/>
-          </w:tcPr>
-          <w:p>
-            <w:pPr>
-              <w:rPr>
-                <w:color w:val="00B0F0"/>
-              </w:rPr>
-            </w:pPr>
-          </w:p>
-        </w:tc>
-        <w:tc>
-          <w:tcPr>
-            <w:tcW w:w="2292" w:type="dxa"/>
-          </w:tcPr>
-          <w:p>
-            <w:pPr>
-              <w:rPr>
-                <w:color w:val="00B0F0"/>
-              </w:rPr>
-            </w:pPr>
-            <w:r>
-              <w:t>The original project design was planned when deciding the layout during research</w:t>
-            </w:r>
+              <w:t xml:space="preserve">Structure to design   </w:t>
+            </w:r>
+          </w:p>
+        </w:tc>
+        <w:tc>
+          <w:tcPr>
+            <w:tcW w:w="2292" w:type="dxa"/>
+          </w:tcPr>
+          <w:p>
+            <w:pPr>
+              <w:rPr>
+                <w:color w:val="00B0F0"/>
+              </w:rPr>
+            </w:pPr>
+            <w:r>
+              <w:t xml:space="preserve">Project template changed in structure to suit my project design plan  </w:t>
+            </w:r>
+          </w:p>
+        </w:tc>
+        <w:tc>
+          <w:tcPr>
+            <w:tcW w:w="2292" w:type="dxa"/>
+          </w:tcPr>
+          <w:p>
+            <w:pPr>
+              <w:rPr>
+                <w:color w:val="00B0F0"/>
+              </w:rPr>
+            </w:pPr>
+          </w:p>
+        </w:tc>
+        <w:tc>
+          <w:tcPr>
+            <w:tcW w:w="2292" w:type="dxa"/>
+          </w:tcPr>
+          <w:p>
+            <w:pPr>
+              <w:rPr>
+                <w:color w:val="00B0F0"/>
+              </w:rPr>
+            </w:pPr>
           </w:p>
         </w:tc>
       </w:tr>
     </w:tbl>
-    <w:p/>
     <w:p>
       <w:pPr>
         <w:rPr>
           <w:color w:val="00B0F0"/>
         </w:rPr>
       </w:pPr>
-      <w:r>
-        <w:rPr>
-          <w:color w:val="00B0F0"/>
-        </w:rPr>
-        <w:t xml:space="preserve">WEEK </w:t>
-      </w:r>
-      <w:r>
-        <w:rPr>
-          <w:color w:val="00B0F0"/>
-        </w:rPr>
-        <w:t>3</w:t>
-      </w:r>
-      <w:r>
-        <w:rPr>
-          <w:color w:val="00B0F0"/>
-        </w:rPr>
-        <w:t xml:space="preserve"> (</w:t>
-      </w:r>
-      <w:r>
-        <w:rPr>
-          <w:color w:val="00B0F0"/>
-        </w:rPr>
-        <w:t>14</w:t>
+    </w:p>
+    <w:p>
+      <w:pPr>
+        <w:rPr>
+          <w:color w:val="00B0F0"/>
+        </w:rPr>
+      </w:pPr>
+      <w:r>
+        <w:rPr>
+          <w:color w:val="00B0F0"/>
+        </w:rPr>
+        <w:t>WEEK 1 (27</w:t>
       </w:r>
       <w:r>
         <w:rPr>
@@ -776,19 +709,7 @@
         <w:rPr>
           <w:color w:val="00B0F0"/>
         </w:rPr>
-        <w:t xml:space="preserve"> </w:t>
-      </w:r>
-      <w:r>
-        <w:rPr>
-          <w:color w:val="00B0F0"/>
-        </w:rPr>
-        <w:t>March</w:t>
-      </w:r>
-      <w:r>
-        <w:rPr>
-          <w:color w:val="00B0F0"/>
-        </w:rPr>
-        <w:t xml:space="preserve"> week)</w:t>
+        <w:t xml:space="preserve"> Feb week)</w:t>
       </w:r>
     </w:p>
     <w:tbl>
@@ -912,48 +833,50 @@
               <w:rPr>
                 <w:color w:val="00B0F0"/>
               </w:rPr>
-              <w:t>CRUD with JS and Firebase</w:t>
-            </w:r>
-          </w:p>
-        </w:tc>
-        <w:tc>
-          <w:tcPr>
-            <w:tcW w:w="2292" w:type="dxa"/>
-          </w:tcPr>
-          <w:p>
-            <w:pPr>
-              <w:rPr>
-                <w:color w:val="00B0F0"/>
-              </w:rPr>
-            </w:pPr>
-            <w:r>
-              <w:t xml:space="preserve">Trying to add in a CRUD facility that could accommodate the basic details user need to add and admin could manage </w:t>
-            </w:r>
-          </w:p>
-        </w:tc>
-        <w:tc>
-          <w:tcPr>
-            <w:tcW w:w="2292" w:type="dxa"/>
-          </w:tcPr>
-          <w:p>
-            <w:r>
-              <w:t xml:space="preserve">The data was validated when entering and trying to send to database, but the firebase connection </w:t>
-            </w:r>
-            <w:r>
-              <w:lastRenderedPageBreak/>
-              <w:t>error was not being able to come in control</w:t>
-            </w:r>
-          </w:p>
-        </w:tc>
-        <w:tc>
-          <w:tcPr>
-            <w:tcW w:w="2292" w:type="dxa"/>
-          </w:tcPr>
-          <w:p>
-            <w:r>
-              <w:lastRenderedPageBreak/>
-              <w:t>Told to make complete CRUD working for user and admin separately</w:t>
-            </w:r>
+              <w:t>Project Structure</w:t>
+            </w:r>
+          </w:p>
+        </w:tc>
+        <w:tc>
+          <w:tcPr>
+            <w:tcW w:w="2292" w:type="dxa"/>
+          </w:tcPr>
+          <w:p>
+            <w:pPr>
+              <w:rPr>
+                <w:color w:val="00B0F0"/>
+              </w:rPr>
+            </w:pPr>
+            <w:r>
+              <w:t>Basic Structure of the Website</w:t>
+            </w:r>
+            <w:r>
+              <w:t xml:space="preserve"> for the Project chosen in research </w:t>
+            </w:r>
+          </w:p>
+        </w:tc>
+        <w:tc>
+          <w:tcPr>
+            <w:tcW w:w="2292" w:type="dxa"/>
+          </w:tcPr>
+          <w:p>
+            <w:pPr>
+              <w:rPr>
+                <w:color w:val="00B0F0"/>
+              </w:rPr>
+            </w:pPr>
+          </w:p>
+        </w:tc>
+        <w:tc>
+          <w:tcPr>
+            <w:tcW w:w="2292" w:type="dxa"/>
+          </w:tcPr>
+          <w:p>
+            <w:pPr>
+              <w:rPr>
+                <w:color w:val="00B0F0"/>
+              </w:rPr>
+            </w:pPr>
           </w:p>
         </w:tc>
       </w:tr>
@@ -975,71 +898,48 @@
               <w:rPr>
                 <w:color w:val="00B0F0"/>
               </w:rPr>
-              <w:t>Contact Form via</w:t>
-            </w:r>
-            <w:r>
-              <w:rPr>
-                <w:color w:val="00B0F0"/>
-              </w:rPr>
-              <w:t xml:space="preserve"> SMTP JS to </w:t>
-            </w:r>
-            <w:r>
-              <w:rPr>
-                <w:color w:val="00B0F0"/>
-              </w:rPr>
-              <w:t>Gmail</w:t>
-            </w:r>
-          </w:p>
-        </w:tc>
-        <w:tc>
-          <w:tcPr>
-            <w:tcW w:w="2292" w:type="dxa"/>
-          </w:tcPr>
-          <w:p>
-            <w:pPr>
-              <w:rPr>
-                <w:color w:val="00B0F0"/>
-              </w:rPr>
-            </w:pPr>
-            <w:r>
-              <w:t>The SMTP JS threw an uncaught error and there was no information on what exactly the error was</w:t>
-            </w:r>
-          </w:p>
-        </w:tc>
-        <w:tc>
-          <w:tcPr>
-            <w:tcW w:w="2292" w:type="dxa"/>
-          </w:tcPr>
-          <w:p>
-            <w:pPr>
-              <w:rPr>
-                <w:color w:val="00B0F0"/>
-              </w:rPr>
-            </w:pPr>
-            <w:r>
-              <w:t>Tried fixing the error with breakpoints in code to check which line was throwing the error</w:t>
-            </w:r>
-            <w:r>
-              <w:t xml:space="preserve"> but was unsuccessful </w:t>
-            </w:r>
-            <w:r>
-              <w:t xml:space="preserve"> </w:t>
-            </w:r>
-          </w:p>
-        </w:tc>
-        <w:tc>
-          <w:tcPr>
-            <w:tcW w:w="2292" w:type="dxa"/>
-          </w:tcPr>
-          <w:p>
-            <w:pPr>
-              <w:rPr>
-                <w:color w:val="00B0F0"/>
-              </w:rPr>
-            </w:pPr>
-            <w:r>
-              <w:t xml:space="preserve">Told to make complete contact working for user without showing backend &amp; database </w:t>
-            </w:r>
+              <w:lastRenderedPageBreak/>
+              <w:t>Cleaned Code</w:t>
+            </w:r>
+          </w:p>
+        </w:tc>
+        <w:tc>
+          <w:tcPr>
+            <w:tcW w:w="2292" w:type="dxa"/>
+          </w:tcPr>
+          <w:p>
+            <w:pPr>
+              <w:rPr>
+                <w:color w:val="00B0F0"/>
+              </w:rPr>
+            </w:pPr>
+            <w:r>
+              <w:t>Sanitized code and colour scheme of the project website chosen</w:t>
+            </w:r>
+          </w:p>
+        </w:tc>
+        <w:tc>
+          <w:tcPr>
+            <w:tcW w:w="2292" w:type="dxa"/>
+          </w:tcPr>
+          <w:p>
+            <w:pPr>
+              <w:rPr>
+                <w:color w:val="00B0F0"/>
+              </w:rPr>
+            </w:pPr>
+          </w:p>
+        </w:tc>
+        <w:tc>
+          <w:tcPr>
+            <w:tcW w:w="2292" w:type="dxa"/>
+          </w:tcPr>
+          <w:p>
+            <w:pPr>
+              <w:rPr>
+                <w:color w:val="00B0F0"/>
+              </w:rPr>
+            </w:pPr>
           </w:p>
         </w:tc>
       </w:tr>
@@ -1061,130 +961,82 @@
               <w:rPr>
                 <w:color w:val="00B0F0"/>
               </w:rPr>
-              <w:t xml:space="preserve">Contact Form without Backend Server Code </w:t>
-            </w:r>
-          </w:p>
-        </w:tc>
-        <w:tc>
-          <w:tcPr>
-            <w:tcW w:w="2292" w:type="dxa"/>
-          </w:tcPr>
-          <w:p>
-            <w:pPr>
-              <w:rPr>
-                <w:color w:val="00B0F0"/>
-              </w:rPr>
-            </w:pPr>
-            <w:r>
-              <w:t xml:space="preserve">The </w:t>
-            </w:r>
-            <w:r>
-              <w:t>backend code</w:t>
-            </w:r>
-            <w:r>
-              <w:t xml:space="preserve"> threw an uncaught error and there was no information on what exactly the error was</w:t>
-            </w:r>
-          </w:p>
-        </w:tc>
-        <w:tc>
-          <w:tcPr>
-            <w:tcW w:w="2292" w:type="dxa"/>
-          </w:tcPr>
-          <w:p>
-            <w:pPr>
-              <w:rPr>
-                <w:color w:val="00B0F0"/>
-              </w:rPr>
-            </w:pPr>
-            <w:r>
-              <w:t>Tried fixing the error with breakpoints in code to check which line was throwing the error</w:t>
-            </w:r>
-            <w:r>
-              <w:t xml:space="preserve"> but was unsuccessful </w:t>
-            </w:r>
-            <w:r>
-              <w:t xml:space="preserve"> </w:t>
-            </w:r>
-          </w:p>
-        </w:tc>
-        <w:tc>
-          <w:tcPr>
-            <w:tcW w:w="2292" w:type="dxa"/>
-          </w:tcPr>
-          <w:p>
-            <w:pPr>
-              <w:rPr>
-                <w:color w:val="00B0F0"/>
-              </w:rPr>
-            </w:pPr>
-            <w:r>
-              <w:t>Told to make complete contact working for user without showing backend &amp; database</w:t>
-            </w:r>
+              <w:t xml:space="preserve">Structure to design   </w:t>
+            </w:r>
+          </w:p>
+        </w:tc>
+        <w:tc>
+          <w:tcPr>
+            <w:tcW w:w="2292" w:type="dxa"/>
+          </w:tcPr>
+          <w:p>
+            <w:pPr>
+              <w:rPr>
+                <w:color w:val="00B0F0"/>
+              </w:rPr>
+            </w:pPr>
+            <w:r>
+              <w:t xml:space="preserve">Project template changed in structure to suit my project design plan  </w:t>
+            </w:r>
+          </w:p>
+        </w:tc>
+        <w:tc>
+          <w:tcPr>
+            <w:tcW w:w="2292" w:type="dxa"/>
+          </w:tcPr>
+          <w:p>
+            <w:pPr>
+              <w:rPr>
+                <w:color w:val="00B0F0"/>
+              </w:rPr>
+            </w:pPr>
+          </w:p>
+        </w:tc>
+        <w:tc>
+          <w:tcPr>
+            <w:tcW w:w="2292" w:type="dxa"/>
+          </w:tcPr>
+          <w:p>
+            <w:pPr>
+              <w:rPr>
+                <w:color w:val="00B0F0"/>
+              </w:rPr>
+            </w:pPr>
           </w:p>
         </w:tc>
       </w:tr>
     </w:tbl>
-    <w:p/>
     <w:p>
       <w:pPr>
         <w:rPr>
           <w:color w:val="00B0F0"/>
         </w:rPr>
       </w:pPr>
-      <w:r>
-        <w:rPr>
-          <w:color w:val="00B0F0"/>
-        </w:rPr>
-        <w:t xml:space="preserve">WEEK </w:t>
-      </w:r>
-      <w:r>
-        <w:rPr>
-          <w:color w:val="00B0F0"/>
-        </w:rPr>
-        <w:t>4</w:t>
-      </w:r>
-      <w:r>
-        <w:rPr>
-          <w:color w:val="00B0F0"/>
-        </w:rPr>
-        <w:t xml:space="preserve"> (</w:t>
-      </w:r>
-      <w:r>
-        <w:rPr>
-          <w:color w:val="00B0F0"/>
-        </w:rPr>
-        <w:t>2</w:t>
-      </w:r>
-      <w:r>
-        <w:rPr>
-          <w:color w:val="00B0F0"/>
-        </w:rPr>
-        <w:t>1</w:t>
+    </w:p>
+    <w:p>
+      <w:pPr>
+        <w:rPr>
+          <w:color w:val="00B0F0"/>
+        </w:rPr>
+      </w:pPr>
+      <w:r>
+        <w:rPr>
+          <w:color w:val="00B0F0"/>
+        </w:rPr>
+        <w:t>WEEK 1 (27</w:t>
       </w:r>
       <w:r>
         <w:rPr>
           <w:color w:val="00B0F0"/>
           <w:vertAlign w:val="superscript"/>
         </w:rPr>
-        <w:t>st</w:t>
-      </w:r>
-      <w:r>
-        <w:rPr>
-          <w:color w:val="00B0F0"/>
-        </w:rPr>
-        <w:t xml:space="preserve"> </w:t>
-      </w:r>
-      <w:r>
-        <w:rPr>
-          <w:color w:val="00B0F0"/>
-        </w:rPr>
-        <w:t>March</w:t>
-      </w:r>
-      <w:r>
-        <w:rPr>
-          <w:color w:val="00B0F0"/>
-        </w:rPr>
-        <w:t xml:space="preserve"> week)</w:t>
+        <w:t>th</w:t>
+      </w:r>
+      <w:r>
+        <w:rPr>
+          <w:color w:val="00B0F0"/>
+        </w:rPr>
+        <w:t xml:space="preserve"> Feb week)</w:t>
       </w:r>
     </w:p>
     <w:tbl>
@@ -1262,7 +1114,21 @@
                 <w:b/>
                 <w:bCs/>
               </w:rPr>
-              <w:t xml:space="preserve">Issued Faced / Addressed </w:t>
+              <w:t xml:space="preserve">Issued </w:t>
+            </w:r>
+            <w:r>
+              <w:rPr>
+                <w:b/>
+                <w:bCs/>
+              </w:rPr>
+              <w:t xml:space="preserve">Faced / </w:t>
+            </w:r>
+            <w:r>
+              <w:rPr>
+                <w:b/>
+                <w:bCs/>
+              </w:rPr>
+              <w:t xml:space="preserve">Addressed </w:t>
             </w:r>
           </w:p>
         </w:tc>
@@ -1308,80 +1174,53 @@
               <w:rPr>
                 <w:color w:val="00B0F0"/>
               </w:rPr>
-              <w:t>CRUD with PHP &amp; SQL</w:t>
-            </w:r>
-          </w:p>
-        </w:tc>
-        <w:tc>
-          <w:tcPr>
-            <w:tcW w:w="2292" w:type="dxa"/>
-          </w:tcPr>
-          <w:p>
-            <w:pPr>
-              <w:rPr>
-                <w:color w:val="00B0F0"/>
-              </w:rPr>
-            </w:pPr>
-            <w:r>
-              <w:t xml:space="preserve">Successfully </w:t>
-            </w:r>
-            <w:r>
-              <w:t>add</w:t>
-            </w:r>
-            <w:r>
-              <w:t>ed</w:t>
-            </w:r>
-            <w:r>
-              <w:t xml:space="preserve"> in a CRUD facility that could accommodate the basic details user need to add and</w:t>
-            </w:r>
-            <w:r>
-              <w:t xml:space="preserve"> would be able to do same with</w:t>
-            </w:r>
-            <w:r>
-              <w:t xml:space="preserve"> admin </w:t>
-            </w:r>
-            <w:r>
-              <w:t xml:space="preserve">for website </w:t>
-            </w:r>
-            <w:r>
-              <w:t xml:space="preserve"> manage</w:t>
-            </w:r>
-            <w:r>
-              <w:t xml:space="preserve">ment </w:t>
-            </w:r>
-            <w:r>
-              <w:t xml:space="preserve"> </w:t>
-            </w:r>
-          </w:p>
-        </w:tc>
-        <w:tc>
-          <w:tcPr>
-            <w:tcW w:w="2292" w:type="dxa"/>
-          </w:tcPr>
-          <w:p>
-            <w:pPr>
-              <w:rPr>
-                <w:color w:val="00B0F0"/>
-              </w:rPr>
-            </w:pPr>
-            <w:r>
-              <w:t xml:space="preserve">Small errors while trying to successfully send data to the SQL database </w:t>
-            </w:r>
-          </w:p>
-        </w:tc>
-        <w:tc>
-          <w:tcPr>
-            <w:tcW w:w="2292" w:type="dxa"/>
-          </w:tcPr>
-          <w:p>
-            <w:pPr>
-              <w:rPr>
-                <w:color w:val="00B0F0"/>
-              </w:rPr>
-            </w:pPr>
-            <w:r>
-              <w:t>Told to make complete CRUD working for user and admin separately</w:t>
-            </w:r>
+              <w:t>Project Structure</w:t>
+            </w:r>
+          </w:p>
+        </w:tc>
+        <w:tc>
+          <w:tcPr>
+            <w:tcW w:w="2292" w:type="dxa"/>
+          </w:tcPr>
+          <w:p>
+            <w:pPr>
+              <w:rPr>
+                <w:color w:val="00B0F0"/>
+              </w:rPr>
+            </w:pPr>
+            <w:r>
+              <w:t>Basic Structure of the Website</w:t>
+            </w:r>
+            <w:r>
+              <w:t xml:space="preserve"> for the Project chose</w:t>
+            </w:r>
+            <w:r>
+              <w:t xml:space="preserve">n in research </w:t>
+            </w:r>
+          </w:p>
+        </w:tc>
+        <w:tc>
+          <w:tcPr>
+            <w:tcW w:w="2292" w:type="dxa"/>
+          </w:tcPr>
+          <w:p>
+            <w:pPr>
+              <w:rPr>
+                <w:color w:val="00B0F0"/>
+              </w:rPr>
+            </w:pPr>
+          </w:p>
+        </w:tc>
+        <w:tc>
+          <w:tcPr>
+            <w:tcW w:w="2292" w:type="dxa"/>
+          </w:tcPr>
+          <w:p>
+            <w:pPr>
+              <w:rPr>
+                <w:color w:val="00B0F0"/>
+              </w:rPr>
+            </w:pPr>
           </w:p>
         </w:tc>
       </w:tr>
@@ -1403,53 +1242,47 @@
               <w:rPr>
                 <w:color w:val="00B0F0"/>
               </w:rPr>
-              <w:t>Contact Form with Form spree</w:t>
-            </w:r>
-          </w:p>
-        </w:tc>
-        <w:tc>
-          <w:tcPr>
-            <w:tcW w:w="2292" w:type="dxa"/>
-          </w:tcPr>
-          <w:p>
-            <w:pPr>
-              <w:rPr>
-                <w:color w:val="00B0F0"/>
-              </w:rPr>
-            </w:pPr>
-            <w:r>
-              <w:t xml:space="preserve">Form spree was an automated contact form collection features I came across and implemented </w:t>
-            </w:r>
-          </w:p>
-        </w:tc>
-        <w:tc>
-          <w:tcPr>
-            <w:tcW w:w="2292" w:type="dxa"/>
-          </w:tcPr>
-          <w:p>
-            <w:pPr>
-              <w:rPr>
-                <w:color w:val="00B0F0"/>
-              </w:rPr>
-            </w:pPr>
-            <w:r>
-              <w:t xml:space="preserve">Its portability was that it could be added to any form comfortably with slight change in form structure </w:t>
-            </w:r>
-          </w:p>
-        </w:tc>
-        <w:tc>
-          <w:tcPr>
-            <w:tcW w:w="2292" w:type="dxa"/>
-          </w:tcPr>
-          <w:p>
-            <w:pPr>
-              <w:rPr>
-                <w:color w:val="00B0F0"/>
-              </w:rPr>
-            </w:pPr>
-            <w:r>
-              <w:t xml:space="preserve">Told to try the Gmail or notification system if time left after core project </w:t>
-            </w:r>
+              <w:t>Cleaned Code</w:t>
+            </w:r>
+          </w:p>
+        </w:tc>
+        <w:tc>
+          <w:tcPr>
+            <w:tcW w:w="2292" w:type="dxa"/>
+          </w:tcPr>
+          <w:p>
+            <w:pPr>
+              <w:rPr>
+                <w:color w:val="00B0F0"/>
+              </w:rPr>
+            </w:pPr>
+            <w:r>
+              <w:t>Sanitized code and colour scheme of the project website chosen</w:t>
+            </w:r>
+          </w:p>
+        </w:tc>
+        <w:tc>
+          <w:tcPr>
+            <w:tcW w:w="2292" w:type="dxa"/>
+          </w:tcPr>
+          <w:p>
+            <w:pPr>
+              <w:rPr>
+                <w:color w:val="00B0F0"/>
+              </w:rPr>
+            </w:pPr>
+          </w:p>
+        </w:tc>
+        <w:tc>
+          <w:tcPr>
+            <w:tcW w:w="2292" w:type="dxa"/>
+          </w:tcPr>
+          <w:p>
+            <w:pPr>
+              <w:rPr>
+                <w:color w:val="00B0F0"/>
+              </w:rPr>
+            </w:pPr>
           </w:p>
         </w:tc>
       </w:tr>
@@ -1471,36 +1304,35 @@
               <w:rPr>
                 <w:color w:val="00B0F0"/>
               </w:rPr>
-              <w:t xml:space="preserve">Login , Register , Logout with PHP &amp; SQL </w:t>
-            </w:r>
-          </w:p>
-        </w:tc>
-        <w:tc>
-          <w:tcPr>
-            <w:tcW w:w="2292" w:type="dxa"/>
-          </w:tcPr>
-          <w:p>
-            <w:r>
-              <w:t>The sign in and sign out feature successfully implemented in the project while make sure the page redirections were working</w:t>
-            </w:r>
-          </w:p>
-        </w:tc>
-        <w:tc>
-          <w:tcPr>
-            <w:tcW w:w="2292" w:type="dxa"/>
-          </w:tcPr>
-          <w:p>
-            <w:pPr>
-              <w:rPr>
-                <w:color w:val="00B0F0"/>
-              </w:rPr>
-            </w:pPr>
-            <w:r>
-              <w:t>Small errors while trying to successfully send data to the SQL database</w:t>
-            </w:r>
-            <w:r>
-              <w:t xml:space="preserve"> also redirected them to correct pages and tested if they work </w:t>
-            </w:r>
+              <w:t xml:space="preserve">Structure to design   </w:t>
+            </w:r>
+          </w:p>
+        </w:tc>
+        <w:tc>
+          <w:tcPr>
+            <w:tcW w:w="2292" w:type="dxa"/>
+          </w:tcPr>
+          <w:p>
+            <w:pPr>
+              <w:rPr>
+                <w:color w:val="00B0F0"/>
+              </w:rPr>
+            </w:pPr>
+            <w:r>
+              <w:t xml:space="preserve">Project template changed in structure to suit my project design plan  </w:t>
+            </w:r>
+          </w:p>
+        </w:tc>
+        <w:tc>
+          <w:tcPr>
+            <w:tcW w:w="2292" w:type="dxa"/>
+          </w:tcPr>
+          <w:p>
+            <w:pPr>
+              <w:rPr>
+                <w:color w:val="00B0F0"/>
+              </w:rPr>
+            </w:pPr>
           </w:p>
         </w:tc>
         <w:tc>
@@ -1517,13 +1349,19 @@
         </w:tc>
       </w:tr>
     </w:tbl>
-    <w:p/>
     <w:p>
       <w:pPr>
         <w:rPr>
           <w:color w:val="00B0F0"/>
         </w:rPr>
       </w:pPr>
+    </w:p>
+    <w:p>
+      <w:pPr>
+        <w:rPr>
+          <w:color w:val="00B0F0"/>
+        </w:rPr>
+      </w:pPr>
       <w:r>
         <w:rPr>
           <w:color w:val="00B0F0"/>
@@ -1534,13 +1372,13 @@
         <w:rPr>
           <w:color w:val="00B0F0"/>
         </w:rPr>
-        <w:t>5</w:t>
-      </w:r>
-      <w:r>
-        <w:rPr>
-          <w:color w:val="00B0F0"/>
-        </w:rPr>
-        <w:t xml:space="preserve"> (2</w:t>
+        <w:t>2</w:t>
+      </w:r>
+      <w:r>
+        <w:rPr>
+          <w:color w:val="00B0F0"/>
+        </w:rPr>
+        <w:t xml:space="preserve"> (</w:t>
       </w:r>
       <w:r>
         <w:rPr>
@@ -1692,7 +1530,3178 @@
           </w:tcPr>
           <w:p>
             <w:r>
+              <w:rPr>
+                <w:color w:val="00B0F0"/>
+              </w:rPr>
+              <w:t xml:space="preserve"> Sign in and sign out </w:t>
+            </w:r>
+          </w:p>
+        </w:tc>
+        <w:tc>
+          <w:tcPr>
+            <w:tcW w:w="2292" w:type="dxa"/>
+          </w:tcPr>
+          <w:p>
+            <w:r>
+              <w:t xml:space="preserve">Added working login register and logout. </w:t>
+            </w:r>
+          </w:p>
+          <w:p>
+            <w:pPr>
+              <w:rPr>
+                <w:color w:val="00B0F0"/>
+              </w:rPr>
+            </w:pPr>
+            <w:r>
+              <w:t>With firebase</w:t>
+            </w:r>
+          </w:p>
+        </w:tc>
+        <w:tc>
+          <w:tcPr>
+            <w:tcW w:w="2292" w:type="dxa"/>
+          </w:tcPr>
+          <w:p>
+            <w:pPr>
+              <w:rPr>
+                <w:color w:val="00B0F0"/>
+              </w:rPr>
+            </w:pPr>
+          </w:p>
+        </w:tc>
+        <w:tc>
+          <w:tcPr>
+            <w:tcW w:w="2292" w:type="dxa"/>
+          </w:tcPr>
+          <w:p>
+            <w:pPr>
+              <w:rPr>
+                <w:color w:val="00B0F0"/>
+              </w:rPr>
+            </w:pPr>
+            <w:r>
+              <w:t>Fixed a little typing error while sending data to firebase</w:t>
+            </w:r>
+          </w:p>
+        </w:tc>
+      </w:tr>
+      <w:tr>
+        <w:trPr>
+          <w:trHeight w:val="1026"/>
+        </w:trPr>
+        <w:tc>
+          <w:tcPr>
+            <w:tcW w:w="2292" w:type="dxa"/>
+          </w:tcPr>
+          <w:p>
+            <w:pPr>
+              <w:rPr>
+                <w:color w:val="00B0F0"/>
+              </w:rPr>
+            </w:pPr>
+            <w:r>
+              <w:rPr>
+                <w:color w:val="00B0F0"/>
+              </w:rPr>
+              <w:t>Project Content</w:t>
+            </w:r>
+          </w:p>
+        </w:tc>
+        <w:tc>
+          <w:tcPr>
+            <w:tcW w:w="2292" w:type="dxa"/>
+          </w:tcPr>
+          <w:p>
+            <w:pPr>
+              <w:rPr>
+                <w:color w:val="00B0F0"/>
+              </w:rPr>
+            </w:pPr>
+            <w:r>
+              <w:t>All context and brief of the website changed to El</w:t>
+            </w:r>
+            <w:r>
+              <w:t>-</w:t>
+            </w:r>
+            <w:r>
+              <w:t>care</w:t>
+            </w:r>
+          </w:p>
+        </w:tc>
+        <w:tc>
+          <w:tcPr>
+            <w:tcW w:w="2292" w:type="dxa"/>
+          </w:tcPr>
+          <w:p>
+            <w:pPr>
+              <w:rPr>
+                <w:color w:val="00B0F0"/>
+              </w:rPr>
+            </w:pPr>
+          </w:p>
+        </w:tc>
+        <w:tc>
+          <w:tcPr>
+            <w:tcW w:w="2292" w:type="dxa"/>
+          </w:tcPr>
+          <w:p>
+            <w:pPr>
+              <w:rPr>
+                <w:color w:val="00B0F0"/>
+              </w:rPr>
+            </w:pPr>
+            <w:r>
+              <w:t xml:space="preserve">Some basic paragraphs and descriptions </w:t>
+            </w:r>
+            <w:r>
+              <w:t>to my past experiences and project research</w:t>
+            </w:r>
+          </w:p>
+        </w:tc>
+      </w:tr>
+      <w:tr>
+        <w:trPr>
+          <w:trHeight w:val="981"/>
+        </w:trPr>
+        <w:tc>
+          <w:tcPr>
+            <w:tcW w:w="2292" w:type="dxa"/>
+          </w:tcPr>
+          <w:p>
+            <w:pPr>
+              <w:rPr>
+                <w:color w:val="00B0F0"/>
+              </w:rPr>
+            </w:pPr>
+            <w:r>
+              <w:rPr>
+                <w:color w:val="00B0F0"/>
+              </w:rPr>
+              <w:t xml:space="preserve">Basic Design </w:t>
+            </w:r>
+          </w:p>
+        </w:tc>
+        <w:tc>
+          <w:tcPr>
+            <w:tcW w:w="2292" w:type="dxa"/>
+          </w:tcPr>
+          <w:p>
+            <w:pPr>
+              <w:rPr>
+                <w:color w:val="00B0F0"/>
+              </w:rPr>
+            </w:pPr>
+            <w:r>
+              <w:t>Added favicons and some basic designing stuff</w:t>
+            </w:r>
+          </w:p>
+        </w:tc>
+        <w:tc>
+          <w:tcPr>
+            <w:tcW w:w="2292" w:type="dxa"/>
+          </w:tcPr>
+          <w:p>
+            <w:pPr>
+              <w:rPr>
+                <w:color w:val="00B0F0"/>
+              </w:rPr>
+            </w:pPr>
+          </w:p>
+        </w:tc>
+        <w:tc>
+          <w:tcPr>
+            <w:tcW w:w="2292" w:type="dxa"/>
+          </w:tcPr>
+          <w:p>
+            <w:pPr>
+              <w:rPr>
+                <w:color w:val="00B0F0"/>
+              </w:rPr>
+            </w:pPr>
+            <w:r>
+              <w:t>The original project design was planned when deciding the layout during research</w:t>
+            </w:r>
+          </w:p>
+        </w:tc>
+      </w:tr>
+    </w:tbl>
+    <w:p/>
+    <w:p>
+      <w:pPr>
+        <w:rPr>
+          <w:color w:val="00B0F0"/>
+        </w:rPr>
+      </w:pPr>
+      <w:r>
+        <w:rPr>
+          <w:color w:val="00B0F0"/>
+        </w:rPr>
+        <w:t xml:space="preserve">WEEK </w:t>
+      </w:r>
+      <w:r>
+        <w:rPr>
+          <w:color w:val="00B0F0"/>
+        </w:rPr>
+        <w:t>3</w:t>
+      </w:r>
+      <w:r>
+        <w:rPr>
+          <w:color w:val="00B0F0"/>
+        </w:rPr>
+        <w:t xml:space="preserve"> (</w:t>
+      </w:r>
+      <w:r>
+        <w:rPr>
+          <w:color w:val="00B0F0"/>
+        </w:rPr>
+        <w:t>14</w:t>
+      </w:r>
+      <w:r>
+        <w:rPr>
+          <w:color w:val="00B0F0"/>
+          <w:vertAlign w:val="superscript"/>
+        </w:rPr>
+        <w:t>th</w:t>
+      </w:r>
+      <w:r>
+        <w:rPr>
+          <w:color w:val="00B0F0"/>
+        </w:rPr>
+        <w:t xml:space="preserve"> </w:t>
+      </w:r>
+      <w:r>
+        <w:rPr>
+          <w:color w:val="00B0F0"/>
+        </w:rPr>
+        <w:t>March</w:t>
+      </w:r>
+      <w:r>
+        <w:rPr>
+          <w:color w:val="00B0F0"/>
+        </w:rPr>
+        <w:t xml:space="preserve"> week)</w:t>
+      </w:r>
+    </w:p>
+    <w:tbl>
+      <w:tblPr>
+        <w:tblStyle w:val="TableGrid"/>
+        <w:tblW w:w="9168" w:type="dxa"/>
+        <w:tblLook w:val="04A0" w:firstRow="1" w:lastRow="0" w:firstColumn="1" w:lastColumn="0" w:noHBand="0" w:noVBand="1"/>
+      </w:tblPr>
+      <w:tblGrid>
+        <w:gridCol w:w="2292"/>
+        <w:gridCol w:w="2292"/>
+        <w:gridCol w:w="2292"/>
+        <w:gridCol w:w="2292"/>
+      </w:tblGrid>
+      <w:tr>
+        <w:trPr>
+          <w:trHeight w:val="981"/>
+        </w:trPr>
+        <w:tc>
+          <w:tcPr>
+            <w:tcW w:w="2292" w:type="dxa"/>
+          </w:tcPr>
+          <w:p>
+            <w:pPr>
+              <w:rPr>
+                <w:b/>
+                <w:bCs/>
+                <w:color w:val="00B0F0"/>
+              </w:rPr>
+            </w:pPr>
+            <w:r>
+              <w:rPr>
+                <w:b/>
+                <w:bCs/>
+              </w:rPr>
               <w:lastRenderedPageBreak/>
+              <w:t>Task Done</w:t>
+            </w:r>
+          </w:p>
+        </w:tc>
+        <w:tc>
+          <w:tcPr>
+            <w:tcW w:w="2292" w:type="dxa"/>
+          </w:tcPr>
+          <w:p>
+            <w:pPr>
+              <w:rPr>
+                <w:b/>
+                <w:bCs/>
+                <w:color w:val="00B0F0"/>
+              </w:rPr>
+            </w:pPr>
+            <w:r>
+              <w:rPr>
+                <w:b/>
+                <w:bCs/>
+              </w:rPr>
+              <w:t>Description of the Task Attempted</w:t>
+            </w:r>
+          </w:p>
+        </w:tc>
+        <w:tc>
+          <w:tcPr>
+            <w:tcW w:w="2292" w:type="dxa"/>
+          </w:tcPr>
+          <w:p>
+            <w:pPr>
+              <w:rPr>
+                <w:b/>
+                <w:bCs/>
+                <w:color w:val="00B0F0"/>
+              </w:rPr>
+            </w:pPr>
+            <w:r>
+              <w:rPr>
+                <w:b/>
+                <w:bCs/>
+              </w:rPr>
+              <w:t xml:space="preserve">Issued Faced / Addressed </w:t>
+            </w:r>
+          </w:p>
+        </w:tc>
+        <w:tc>
+          <w:tcPr>
+            <w:tcW w:w="2292" w:type="dxa"/>
+          </w:tcPr>
+          <w:p>
+            <w:pPr>
+              <w:rPr>
+                <w:b/>
+                <w:bCs/>
+                <w:color w:val="00B0F0"/>
+              </w:rPr>
+            </w:pPr>
+            <w:r>
+              <w:rPr>
+                <w:b/>
+                <w:bCs/>
+              </w:rPr>
+              <w:t>Changes to be made / Suggest</w:t>
+            </w:r>
+            <w:r>
+              <w:rPr>
+                <w:b/>
+                <w:bCs/>
+              </w:rPr>
+              <w:t>ions</w:t>
+            </w:r>
+          </w:p>
+        </w:tc>
+      </w:tr>
+      <w:tr>
+        <w:trPr>
+          <w:trHeight w:val="981"/>
+        </w:trPr>
+        <w:tc>
+          <w:tcPr>
+            <w:tcW w:w="2292" w:type="dxa"/>
+          </w:tcPr>
+          <w:p>
+            <w:r>
+              <w:rPr>
+                <w:color w:val="00B0F0"/>
+              </w:rPr>
+              <w:t>CRUD with JS and Firebase</w:t>
+            </w:r>
+          </w:p>
+        </w:tc>
+        <w:tc>
+          <w:tcPr>
+            <w:tcW w:w="2292" w:type="dxa"/>
+          </w:tcPr>
+          <w:p>
+            <w:pPr>
+              <w:rPr>
+                <w:color w:val="00B0F0"/>
+              </w:rPr>
+            </w:pPr>
+            <w:r>
+              <w:t xml:space="preserve">Trying to add in a CRUD facility that could accommodate the basic details user need to add and admin could manage </w:t>
+            </w:r>
+          </w:p>
+        </w:tc>
+        <w:tc>
+          <w:tcPr>
+            <w:tcW w:w="2292" w:type="dxa"/>
+          </w:tcPr>
+          <w:p>
+            <w:r>
+              <w:t>The data was validated when entering and trying to send to database, but the firebase connection error was not being able to come in control</w:t>
+            </w:r>
+          </w:p>
+        </w:tc>
+        <w:tc>
+          <w:tcPr>
+            <w:tcW w:w="2292" w:type="dxa"/>
+          </w:tcPr>
+          <w:p>
+            <w:r>
+              <w:t>Told to make complete CRUD working for user and admin separately</w:t>
+            </w:r>
+          </w:p>
+        </w:tc>
+      </w:tr>
+      <w:tr>
+        <w:trPr>
+          <w:trHeight w:val="1026"/>
+        </w:trPr>
+        <w:tc>
+          <w:tcPr>
+            <w:tcW w:w="2292" w:type="dxa"/>
+          </w:tcPr>
+          <w:p>
+            <w:pPr>
+              <w:rPr>
+                <w:color w:val="00B0F0"/>
+              </w:rPr>
+            </w:pPr>
+            <w:r>
+              <w:rPr>
+                <w:color w:val="00B0F0"/>
+              </w:rPr>
+              <w:t>Contact Form via</w:t>
+            </w:r>
+            <w:r>
+              <w:rPr>
+                <w:color w:val="00B0F0"/>
+              </w:rPr>
+              <w:t xml:space="preserve"> SMTP JS to </w:t>
+            </w:r>
+            <w:r>
+              <w:rPr>
+                <w:color w:val="00B0F0"/>
+              </w:rPr>
+              <w:t>Gmail</w:t>
+            </w:r>
+          </w:p>
+        </w:tc>
+        <w:tc>
+          <w:tcPr>
+            <w:tcW w:w="2292" w:type="dxa"/>
+          </w:tcPr>
+          <w:p>
+            <w:pPr>
+              <w:rPr>
+                <w:color w:val="00B0F0"/>
+              </w:rPr>
+            </w:pPr>
+            <w:r>
+              <w:t>The SMTP JS threw an uncaught error and there was no information on what exactly the error was</w:t>
+            </w:r>
+          </w:p>
+        </w:tc>
+        <w:tc>
+          <w:tcPr>
+            <w:tcW w:w="2292" w:type="dxa"/>
+          </w:tcPr>
+          <w:p>
+            <w:pPr>
+              <w:rPr>
+                <w:color w:val="00B0F0"/>
+              </w:rPr>
+            </w:pPr>
+            <w:r>
+              <w:t>Tried fixing the error with breakpoints in code to check which line was throwing the error</w:t>
+            </w:r>
+            <w:r>
+              <w:t xml:space="preserve"> but was unsuccessful </w:t>
+            </w:r>
+            <w:r>
+              <w:t xml:space="preserve"> </w:t>
+            </w:r>
+          </w:p>
+        </w:tc>
+        <w:tc>
+          <w:tcPr>
+            <w:tcW w:w="2292" w:type="dxa"/>
+          </w:tcPr>
+          <w:p>
+            <w:pPr>
+              <w:rPr>
+                <w:color w:val="00B0F0"/>
+              </w:rPr>
+            </w:pPr>
+            <w:r>
+              <w:t xml:space="preserve">Told to make complete contact working for user without showing backend &amp; database </w:t>
+            </w:r>
+          </w:p>
+        </w:tc>
+      </w:tr>
+      <w:tr>
+        <w:trPr>
+          <w:trHeight w:val="981"/>
+        </w:trPr>
+        <w:tc>
+          <w:tcPr>
+            <w:tcW w:w="2292" w:type="dxa"/>
+          </w:tcPr>
+          <w:p>
+            <w:pPr>
+              <w:rPr>
+                <w:color w:val="00B0F0"/>
+              </w:rPr>
+            </w:pPr>
+            <w:r>
+              <w:rPr>
+                <w:color w:val="00B0F0"/>
+              </w:rPr>
+              <w:t xml:space="preserve">Contact Form without Backend Server Code </w:t>
+            </w:r>
+          </w:p>
+        </w:tc>
+        <w:tc>
+          <w:tcPr>
+            <w:tcW w:w="2292" w:type="dxa"/>
+          </w:tcPr>
+          <w:p>
+            <w:pPr>
+              <w:rPr>
+                <w:color w:val="00B0F0"/>
+              </w:rPr>
+            </w:pPr>
+            <w:r>
+              <w:t xml:space="preserve">The </w:t>
+            </w:r>
+            <w:r>
+              <w:t>backend code</w:t>
+            </w:r>
+            <w:r>
+              <w:t xml:space="preserve"> threw an uncaught error and there was no information on what exactly the error was</w:t>
+            </w:r>
+          </w:p>
+        </w:tc>
+        <w:tc>
+          <w:tcPr>
+            <w:tcW w:w="2292" w:type="dxa"/>
+          </w:tcPr>
+          <w:p>
+            <w:pPr>
+              <w:rPr>
+                <w:color w:val="00B0F0"/>
+              </w:rPr>
+            </w:pPr>
+            <w:r>
+              <w:t>Tried fixing the error with breakpoints in code to check which line was throwing the error</w:t>
+            </w:r>
+            <w:r>
+              <w:t xml:space="preserve"> but was unsuccessful </w:t>
+            </w:r>
+            <w:r>
+              <w:t xml:space="preserve"> </w:t>
+            </w:r>
+          </w:p>
+        </w:tc>
+        <w:tc>
+          <w:tcPr>
+            <w:tcW w:w="2292" w:type="dxa"/>
+          </w:tcPr>
+          <w:p>
+            <w:pPr>
+              <w:rPr>
+                <w:color w:val="00B0F0"/>
+              </w:rPr>
+            </w:pPr>
+            <w:r>
+              <w:t>Told to make complete contact working for user without showing backend &amp; database</w:t>
+            </w:r>
+          </w:p>
+        </w:tc>
+      </w:tr>
+    </w:tbl>
+    <w:p/>
+    <w:p>
+      <w:pPr>
+        <w:rPr>
+          <w:color w:val="00B0F0"/>
+        </w:rPr>
+      </w:pPr>
+      <w:r>
+        <w:rPr>
+          <w:color w:val="00B0F0"/>
+        </w:rPr>
+        <w:t xml:space="preserve">WEEK </w:t>
+      </w:r>
+      <w:r>
+        <w:rPr>
+          <w:color w:val="00B0F0"/>
+        </w:rPr>
+        <w:t>4</w:t>
+      </w:r>
+      <w:r>
+        <w:rPr>
+          <w:color w:val="00B0F0"/>
+        </w:rPr>
+        <w:t xml:space="preserve"> (</w:t>
+      </w:r>
+      <w:r>
+        <w:rPr>
+          <w:color w:val="00B0F0"/>
+        </w:rPr>
+        <w:t>2</w:t>
+      </w:r>
+      <w:r>
+        <w:rPr>
+          <w:color w:val="00B0F0"/>
+        </w:rPr>
+        <w:t>1</w:t>
+      </w:r>
+      <w:r>
+        <w:rPr>
+          <w:color w:val="00B0F0"/>
+          <w:vertAlign w:val="superscript"/>
+        </w:rPr>
+        <w:t>st</w:t>
+      </w:r>
+      <w:r>
+        <w:rPr>
+          <w:color w:val="00B0F0"/>
+        </w:rPr>
+        <w:t xml:space="preserve"> </w:t>
+      </w:r>
+      <w:r>
+        <w:rPr>
+          <w:color w:val="00B0F0"/>
+        </w:rPr>
+        <w:t>March</w:t>
+      </w:r>
+      <w:r>
+        <w:rPr>
+          <w:color w:val="00B0F0"/>
+        </w:rPr>
+        <w:t xml:space="preserve"> week)</w:t>
+      </w:r>
+    </w:p>
+    <w:tbl>
+      <w:tblPr>
+        <w:tblStyle w:val="TableGrid"/>
+        <w:tblW w:w="9168" w:type="dxa"/>
+        <w:tblLook w:val="04A0" w:firstRow="1" w:lastRow="0" w:firstColumn="1" w:lastColumn="0" w:noHBand="0" w:noVBand="1"/>
+      </w:tblPr>
+      <w:tblGrid>
+        <w:gridCol w:w="2292"/>
+        <w:gridCol w:w="2292"/>
+        <w:gridCol w:w="2292"/>
+        <w:gridCol w:w="2292"/>
+      </w:tblGrid>
+      <w:tr>
+        <w:trPr>
+          <w:trHeight w:val="981"/>
+        </w:trPr>
+        <w:tc>
+          <w:tcPr>
+            <w:tcW w:w="2292" w:type="dxa"/>
+          </w:tcPr>
+          <w:p>
+            <w:pPr>
+              <w:rPr>
+                <w:b/>
+                <w:bCs/>
+                <w:color w:val="00B0F0"/>
+              </w:rPr>
+            </w:pPr>
+            <w:r>
+              <w:rPr>
+                <w:b/>
+                <w:bCs/>
+              </w:rPr>
+              <w:t>Task Done</w:t>
+            </w:r>
+          </w:p>
+        </w:tc>
+        <w:tc>
+          <w:tcPr>
+            <w:tcW w:w="2292" w:type="dxa"/>
+          </w:tcPr>
+          <w:p>
+            <w:pPr>
+              <w:rPr>
+                <w:b/>
+                <w:bCs/>
+                <w:color w:val="00B0F0"/>
+              </w:rPr>
+            </w:pPr>
+            <w:r>
+              <w:rPr>
+                <w:b/>
+                <w:bCs/>
+              </w:rPr>
+              <w:t>Description of the Task Attempted</w:t>
+            </w:r>
+          </w:p>
+        </w:tc>
+        <w:tc>
+          <w:tcPr>
+            <w:tcW w:w="2292" w:type="dxa"/>
+          </w:tcPr>
+          <w:p>
+            <w:pPr>
+              <w:rPr>
+                <w:b/>
+                <w:bCs/>
+                <w:color w:val="00B0F0"/>
+              </w:rPr>
+            </w:pPr>
+            <w:r>
+              <w:rPr>
+                <w:b/>
+                <w:bCs/>
+              </w:rPr>
+              <w:t xml:space="preserve">Issued Faced / Addressed </w:t>
+            </w:r>
+          </w:p>
+        </w:tc>
+        <w:tc>
+          <w:tcPr>
+            <w:tcW w:w="2292" w:type="dxa"/>
+          </w:tcPr>
+          <w:p>
+            <w:pPr>
+              <w:rPr>
+                <w:b/>
+                <w:bCs/>
+                <w:color w:val="00B0F0"/>
+              </w:rPr>
+            </w:pPr>
+            <w:r>
+              <w:rPr>
+                <w:b/>
+                <w:bCs/>
+              </w:rPr>
+              <w:t>Changes to be made / Suggest</w:t>
+            </w:r>
+            <w:r>
+              <w:rPr>
+                <w:b/>
+                <w:bCs/>
+              </w:rPr>
+              <w:t>ions</w:t>
+            </w:r>
+          </w:p>
+        </w:tc>
+      </w:tr>
+      <w:tr>
+        <w:trPr>
+          <w:trHeight w:val="981"/>
+        </w:trPr>
+        <w:tc>
+          <w:tcPr>
+            <w:tcW w:w="2292" w:type="dxa"/>
+          </w:tcPr>
+          <w:p>
+            <w:r>
+              <w:rPr>
+                <w:color w:val="00B0F0"/>
+              </w:rPr>
+              <w:t>CRUD with PHP &amp; SQL</w:t>
+            </w:r>
+          </w:p>
+        </w:tc>
+        <w:tc>
+          <w:tcPr>
+            <w:tcW w:w="2292" w:type="dxa"/>
+          </w:tcPr>
+          <w:p>
+            <w:pPr>
+              <w:rPr>
+                <w:color w:val="00B0F0"/>
+              </w:rPr>
+            </w:pPr>
+            <w:r>
+              <w:t xml:space="preserve">Successfully </w:t>
+            </w:r>
+            <w:r>
+              <w:t>add</w:t>
+            </w:r>
+            <w:r>
+              <w:t>ed</w:t>
+            </w:r>
+            <w:r>
+              <w:t xml:space="preserve"> in a CRUD facility that could accommodate the basic details user need to add and</w:t>
+            </w:r>
+            <w:r>
+              <w:t xml:space="preserve"> would be able to do same with</w:t>
+            </w:r>
+            <w:r>
+              <w:t xml:space="preserve"> admin </w:t>
+            </w:r>
+            <w:r>
+              <w:t xml:space="preserve">for website </w:t>
+            </w:r>
+            <w:r>
+              <w:t xml:space="preserve"> manage</w:t>
+            </w:r>
+            <w:r>
+              <w:t xml:space="preserve">ment </w:t>
+            </w:r>
+            <w:r>
+              <w:t xml:space="preserve"> </w:t>
+            </w:r>
+          </w:p>
+        </w:tc>
+        <w:tc>
+          <w:tcPr>
+            <w:tcW w:w="2292" w:type="dxa"/>
+          </w:tcPr>
+          <w:p>
+            <w:pPr>
+              <w:rPr>
+                <w:color w:val="00B0F0"/>
+              </w:rPr>
+            </w:pPr>
+            <w:r>
+              <w:t xml:space="preserve">Small errors while trying to successfully send data to the SQL database </w:t>
+            </w:r>
+          </w:p>
+        </w:tc>
+        <w:tc>
+          <w:tcPr>
+            <w:tcW w:w="2292" w:type="dxa"/>
+          </w:tcPr>
+          <w:p>
+            <w:pPr>
+              <w:rPr>
+                <w:color w:val="00B0F0"/>
+              </w:rPr>
+            </w:pPr>
+            <w:r>
+              <w:t>Told to make complete CRUD working for user and admin separately</w:t>
+            </w:r>
+          </w:p>
+        </w:tc>
+      </w:tr>
+      <w:tr>
+        <w:trPr>
+          <w:trHeight w:val="1026"/>
+        </w:trPr>
+        <w:tc>
+          <w:tcPr>
+            <w:tcW w:w="2292" w:type="dxa"/>
+          </w:tcPr>
+          <w:p>
+            <w:pPr>
+              <w:rPr>
+                <w:color w:val="00B0F0"/>
+              </w:rPr>
+            </w:pPr>
+            <w:r>
+              <w:rPr>
+                <w:color w:val="00B0F0"/>
+              </w:rPr>
+              <w:t>Contact Form with Form spree</w:t>
+            </w:r>
+          </w:p>
+        </w:tc>
+        <w:tc>
+          <w:tcPr>
+            <w:tcW w:w="2292" w:type="dxa"/>
+          </w:tcPr>
+          <w:p>
+            <w:pPr>
+              <w:rPr>
+                <w:color w:val="00B0F0"/>
+              </w:rPr>
+            </w:pPr>
+            <w:r>
+              <w:t xml:space="preserve">Form spree was an automated contact form collection features I came across and implemented </w:t>
+            </w:r>
+          </w:p>
+        </w:tc>
+        <w:tc>
+          <w:tcPr>
+            <w:tcW w:w="2292" w:type="dxa"/>
+          </w:tcPr>
+          <w:p>
+            <w:pPr>
+              <w:rPr>
+                <w:color w:val="00B0F0"/>
+              </w:rPr>
+            </w:pPr>
+            <w:r>
+              <w:t xml:space="preserve">Its portability was that it could be added to any form comfortably with slight change in form structure </w:t>
+            </w:r>
+          </w:p>
+        </w:tc>
+        <w:tc>
+          <w:tcPr>
+            <w:tcW w:w="2292" w:type="dxa"/>
+          </w:tcPr>
+          <w:p>
+            <w:pPr>
+              <w:rPr>
+                <w:color w:val="00B0F0"/>
+              </w:rPr>
+            </w:pPr>
+            <w:r>
+              <w:t xml:space="preserve">Told to try the Gmail or notification system if time left after core project </w:t>
+            </w:r>
+          </w:p>
+        </w:tc>
+      </w:tr>
+      <w:tr>
+        <w:trPr>
+          <w:trHeight w:val="981"/>
+        </w:trPr>
+        <w:tc>
+          <w:tcPr>
+            <w:tcW w:w="2292" w:type="dxa"/>
+          </w:tcPr>
+          <w:p>
+            <w:pPr>
+              <w:rPr>
+                <w:color w:val="00B0F0"/>
+              </w:rPr>
+            </w:pPr>
+            <w:r>
+              <w:rPr>
+                <w:color w:val="00B0F0"/>
+              </w:rPr>
+              <w:t xml:space="preserve">Login , Register , Logout with PHP &amp; SQL </w:t>
+            </w:r>
+          </w:p>
+        </w:tc>
+        <w:tc>
+          <w:tcPr>
+            <w:tcW w:w="2292" w:type="dxa"/>
+          </w:tcPr>
+          <w:p>
+            <w:r>
+              <w:t>The sign in and sign out feature successfully implemented in the project while make sure the page redirections were working</w:t>
+            </w:r>
+          </w:p>
+        </w:tc>
+        <w:tc>
+          <w:tcPr>
+            <w:tcW w:w="2292" w:type="dxa"/>
+          </w:tcPr>
+          <w:p>
+            <w:pPr>
+              <w:rPr>
+                <w:color w:val="00B0F0"/>
+              </w:rPr>
+            </w:pPr>
+            <w:r>
+              <w:t>Small errors while trying to successfully send data to the SQL database</w:t>
+            </w:r>
+            <w:r>
+              <w:t xml:space="preserve"> also redirected them to correct pages and tested if they work </w:t>
+            </w:r>
+          </w:p>
+        </w:tc>
+        <w:tc>
+          <w:tcPr>
+            <w:tcW w:w="2292" w:type="dxa"/>
+          </w:tcPr>
+          <w:p>
+            <w:pPr>
+              <w:rPr>
+                <w:color w:val="00B0F0"/>
+              </w:rPr>
+            </w:pPr>
+          </w:p>
+        </w:tc>
+      </w:tr>
+    </w:tbl>
+    <w:p/>
+    <w:p>
+      <w:pPr>
+        <w:rPr>
+          <w:color w:val="00B0F0"/>
+        </w:rPr>
+      </w:pPr>
+      <w:r>
+        <w:rPr>
+          <w:color w:val="00B0F0"/>
+        </w:rPr>
+        <w:t xml:space="preserve">WEEK </w:t>
+      </w:r>
+      <w:r>
+        <w:rPr>
+          <w:color w:val="00B0F0"/>
+        </w:rPr>
+        <w:t>5</w:t>
+      </w:r>
+      <w:r>
+        <w:rPr>
+          <w:color w:val="00B0F0"/>
+        </w:rPr>
+        <w:t xml:space="preserve"> (2</w:t>
+      </w:r>
+      <w:r>
+        <w:rPr>
+          <w:color w:val="00B0F0"/>
+        </w:rPr>
+        <w:t>7</w:t>
+      </w:r>
+      <w:r>
+        <w:rPr>
+          <w:color w:val="00B0F0"/>
+          <w:vertAlign w:val="superscript"/>
+        </w:rPr>
+        <w:t>th</w:t>
+      </w:r>
+      <w:r>
+        <w:rPr>
+          <w:color w:val="00B0F0"/>
+        </w:rPr>
+        <w:t xml:space="preserve"> </w:t>
+      </w:r>
+      <w:r>
+        <w:rPr>
+          <w:color w:val="00B0F0"/>
+        </w:rPr>
+        <w:t>March</w:t>
+      </w:r>
+      <w:r>
+        <w:rPr>
+          <w:color w:val="00B0F0"/>
+        </w:rPr>
+        <w:t xml:space="preserve"> week)</w:t>
+      </w:r>
+    </w:p>
+    <w:tbl>
+      <w:tblPr>
+        <w:tblStyle w:val="TableGrid"/>
+        <w:tblW w:w="9168" w:type="dxa"/>
+        <w:tblLook w:val="04A0" w:firstRow="1" w:lastRow="0" w:firstColumn="1" w:lastColumn="0" w:noHBand="0" w:noVBand="1"/>
+      </w:tblPr>
+      <w:tblGrid>
+        <w:gridCol w:w="2292"/>
+        <w:gridCol w:w="2292"/>
+        <w:gridCol w:w="2292"/>
+        <w:gridCol w:w="2292"/>
+      </w:tblGrid>
+      <w:tr>
+        <w:trPr>
+          <w:trHeight w:val="981"/>
+        </w:trPr>
+        <w:tc>
+          <w:tcPr>
+            <w:tcW w:w="2292" w:type="dxa"/>
+          </w:tcPr>
+          <w:p>
+            <w:pPr>
+              <w:rPr>
+                <w:b/>
+                <w:bCs/>
+                <w:color w:val="00B0F0"/>
+              </w:rPr>
+            </w:pPr>
+            <w:r>
+              <w:rPr>
+                <w:b/>
+                <w:bCs/>
+              </w:rPr>
+              <w:t>Task Done</w:t>
+            </w:r>
+          </w:p>
+        </w:tc>
+        <w:tc>
+          <w:tcPr>
+            <w:tcW w:w="2292" w:type="dxa"/>
+          </w:tcPr>
+          <w:p>
+            <w:pPr>
+              <w:rPr>
+                <w:b/>
+                <w:bCs/>
+                <w:color w:val="00B0F0"/>
+              </w:rPr>
+            </w:pPr>
+            <w:r>
+              <w:rPr>
+                <w:b/>
+                <w:bCs/>
+              </w:rPr>
+              <w:t>Description of the Task Attempted</w:t>
+            </w:r>
+          </w:p>
+        </w:tc>
+        <w:tc>
+          <w:tcPr>
+            <w:tcW w:w="2292" w:type="dxa"/>
+          </w:tcPr>
+          <w:p>
+            <w:pPr>
+              <w:rPr>
+                <w:b/>
+                <w:bCs/>
+                <w:color w:val="00B0F0"/>
+              </w:rPr>
+            </w:pPr>
+            <w:r>
+              <w:rPr>
+                <w:b/>
+                <w:bCs/>
+              </w:rPr>
+              <w:t xml:space="preserve">Issued Faced / Addressed </w:t>
+            </w:r>
+          </w:p>
+        </w:tc>
+        <w:tc>
+          <w:tcPr>
+            <w:tcW w:w="2292" w:type="dxa"/>
+          </w:tcPr>
+          <w:p>
+            <w:pPr>
+              <w:rPr>
+                <w:b/>
+                <w:bCs/>
+                <w:color w:val="00B0F0"/>
+              </w:rPr>
+            </w:pPr>
+            <w:r>
+              <w:rPr>
+                <w:b/>
+                <w:bCs/>
+              </w:rPr>
+              <w:t>Changes to be made / Suggest</w:t>
+            </w:r>
+            <w:r>
+              <w:rPr>
+                <w:b/>
+                <w:bCs/>
+              </w:rPr>
+              <w:t>ions</w:t>
+            </w:r>
+          </w:p>
+        </w:tc>
+      </w:tr>
+      <w:tr>
+        <w:trPr>
+          <w:trHeight w:val="981"/>
+        </w:trPr>
+        <w:tc>
+          <w:tcPr>
+            <w:tcW w:w="2292" w:type="dxa"/>
+          </w:tcPr>
+          <w:p>
+            <w:r>
+              <w:t xml:space="preserve">Patterns </w:t>
+            </w:r>
+          </w:p>
+        </w:tc>
+        <w:tc>
+          <w:tcPr>
+            <w:tcW w:w="2292" w:type="dxa"/>
+          </w:tcPr>
+          <w:p>
+            <w:pPr>
+              <w:rPr>
+                <w:color w:val="00B0F0"/>
+              </w:rPr>
+            </w:pPr>
+          </w:p>
+        </w:tc>
+        <w:tc>
+          <w:tcPr>
+            <w:tcW w:w="2292" w:type="dxa"/>
+          </w:tcPr>
+          <w:p>
+            <w:pPr>
+              <w:rPr>
+                <w:color w:val="00B0F0"/>
+              </w:rPr>
+            </w:pPr>
+          </w:p>
+        </w:tc>
+        <w:tc>
+          <w:tcPr>
+            <w:tcW w:w="2292" w:type="dxa"/>
+          </w:tcPr>
+          <w:p>
+            <w:pPr>
+              <w:rPr>
+                <w:color w:val="00B0F0"/>
+              </w:rPr>
+            </w:pPr>
+          </w:p>
+        </w:tc>
+      </w:tr>
+      <w:tr>
+        <w:trPr>
+          <w:trHeight w:val="1026"/>
+        </w:trPr>
+        <w:tc>
+          <w:tcPr>
+            <w:tcW w:w="2292" w:type="dxa"/>
+          </w:tcPr>
+          <w:p>
+            <w:pPr>
+              <w:rPr>
+                <w:color w:val="00B0F0"/>
+              </w:rPr>
+            </w:pPr>
+            <w:r>
+              <w:rPr>
+                <w:color w:val="00B0F0"/>
+              </w:rPr>
+              <w:t>Admin Role based security</w:t>
+            </w:r>
+          </w:p>
+        </w:tc>
+        <w:tc>
+          <w:tcPr>
+            <w:tcW w:w="2292" w:type="dxa"/>
+          </w:tcPr>
+          <w:p>
+            <w:pPr>
+              <w:rPr>
+                <w:color w:val="00B0F0"/>
+              </w:rPr>
+            </w:pPr>
+          </w:p>
+        </w:tc>
+        <w:tc>
+          <w:tcPr>
+            <w:tcW w:w="2292" w:type="dxa"/>
+          </w:tcPr>
+          <w:p>
+            <w:pPr>
+              <w:rPr>
+                <w:color w:val="00B0F0"/>
+              </w:rPr>
+            </w:pPr>
+          </w:p>
+        </w:tc>
+        <w:tc>
+          <w:tcPr>
+            <w:tcW w:w="2292" w:type="dxa"/>
+          </w:tcPr>
+          <w:p>
+            <w:pPr>
+              <w:rPr>
+                <w:color w:val="00B0F0"/>
+              </w:rPr>
+            </w:pPr>
+          </w:p>
+        </w:tc>
+      </w:tr>
+      <w:tr>
+        <w:trPr>
+          <w:trHeight w:val="981"/>
+        </w:trPr>
+        <w:tc>
+          <w:tcPr>
+            <w:tcW w:w="2292" w:type="dxa"/>
+          </w:tcPr>
+          <w:p>
+            <w:pPr>
+              <w:rPr>
+                <w:color w:val="00B0F0"/>
+              </w:rPr>
+            </w:pPr>
+            <w:r>
+              <w:rPr>
+                <w:color w:val="00B0F0"/>
+              </w:rPr>
+              <w:t xml:space="preserve">Tables and complete functionality </w:t>
+            </w:r>
+          </w:p>
+        </w:tc>
+        <w:tc>
+          <w:tcPr>
+            <w:tcW w:w="2292" w:type="dxa"/>
+          </w:tcPr>
+          <w:p>
+            <w:pPr>
+              <w:rPr>
+                <w:color w:val="00B0F0"/>
+              </w:rPr>
+            </w:pPr>
+          </w:p>
+        </w:tc>
+        <w:tc>
+          <w:tcPr>
+            <w:tcW w:w="2292" w:type="dxa"/>
+          </w:tcPr>
+          <w:p>
+            <w:pPr>
+              <w:rPr>
+                <w:color w:val="00B0F0"/>
+              </w:rPr>
+            </w:pPr>
+          </w:p>
+        </w:tc>
+        <w:tc>
+          <w:tcPr>
+            <w:tcW w:w="2292" w:type="dxa"/>
+          </w:tcPr>
+          <w:p>
+            <w:pPr>
+              <w:rPr>
+                <w:color w:val="00B0F0"/>
+              </w:rPr>
+            </w:pPr>
+          </w:p>
+        </w:tc>
+      </w:tr>
+    </w:tbl>
+    <w:p/>
+    <w:p>
+      <w:pPr>
+        <w:rPr>
+          <w:color w:val="00B0F0"/>
+        </w:rPr>
+      </w:pPr>
+      <w:r>
+        <w:rPr>
+          <w:color w:val="00B0F0"/>
+        </w:rPr>
+        <w:t xml:space="preserve">WEEK </w:t>
+      </w:r>
+      <w:r>
+        <w:rPr>
+          <w:color w:val="00B0F0"/>
+        </w:rPr>
+        <w:t>5</w:t>
+      </w:r>
+      <w:r>
+        <w:rPr>
+          <w:color w:val="00B0F0"/>
+        </w:rPr>
+        <w:t xml:space="preserve"> (</w:t>
+      </w:r>
+      <w:r>
+        <w:rPr>
+          <w:color w:val="00B0F0"/>
+        </w:rPr>
+        <w:t>3</w:t>
+      </w:r>
+      <w:r>
+        <w:rPr>
+          <w:color w:val="00B0F0"/>
+          <w:vertAlign w:val="superscript"/>
+        </w:rPr>
+        <w:t>rd</w:t>
+      </w:r>
+      <w:r>
+        <w:rPr>
+          <w:color w:val="00B0F0"/>
+        </w:rPr>
+        <w:t xml:space="preserve"> April </w:t>
+      </w:r>
+      <w:r>
+        <w:rPr>
+          <w:color w:val="00B0F0"/>
+        </w:rPr>
+        <w:t>week)</w:t>
+      </w:r>
+    </w:p>
+    <w:tbl>
+      <w:tblPr>
+        <w:tblStyle w:val="TableGrid"/>
+        <w:tblW w:w="9168" w:type="dxa"/>
+        <w:tblLook w:val="04A0" w:firstRow="1" w:lastRow="0" w:firstColumn="1" w:lastColumn="0" w:noHBand="0" w:noVBand="1"/>
+      </w:tblPr>
+      <w:tblGrid>
+        <w:gridCol w:w="2292"/>
+        <w:gridCol w:w="2292"/>
+        <w:gridCol w:w="2292"/>
+        <w:gridCol w:w="2292"/>
+      </w:tblGrid>
+      <w:tr>
+        <w:trPr>
+          <w:trHeight w:val="981"/>
+        </w:trPr>
+        <w:tc>
+          <w:tcPr>
+            <w:tcW w:w="2292" w:type="dxa"/>
+          </w:tcPr>
+          <w:p>
+            <w:pPr>
+              <w:rPr>
+                <w:b/>
+                <w:bCs/>
+                <w:color w:val="00B0F0"/>
+              </w:rPr>
+            </w:pPr>
+            <w:r>
+              <w:rPr>
+                <w:b/>
+                <w:bCs/>
+              </w:rPr>
+              <w:t>Task Done</w:t>
+            </w:r>
+          </w:p>
+        </w:tc>
+        <w:tc>
+          <w:tcPr>
+            <w:tcW w:w="2292" w:type="dxa"/>
+          </w:tcPr>
+          <w:p>
+            <w:pPr>
+              <w:rPr>
+                <w:b/>
+                <w:bCs/>
+                <w:color w:val="00B0F0"/>
+              </w:rPr>
+            </w:pPr>
+            <w:r>
+              <w:rPr>
+                <w:b/>
+                <w:bCs/>
+              </w:rPr>
+              <w:t>Description of the Task Attempted</w:t>
+            </w:r>
+          </w:p>
+        </w:tc>
+        <w:tc>
+          <w:tcPr>
+            <w:tcW w:w="2292" w:type="dxa"/>
+          </w:tcPr>
+          <w:p>
+            <w:pPr>
+              <w:rPr>
+                <w:b/>
+                <w:bCs/>
+                <w:color w:val="00B0F0"/>
+              </w:rPr>
+            </w:pPr>
+            <w:r>
+              <w:rPr>
+                <w:b/>
+                <w:bCs/>
+              </w:rPr>
+              <w:t xml:space="preserve">Issued Faced / Addressed </w:t>
+            </w:r>
+          </w:p>
+        </w:tc>
+        <w:tc>
+          <w:tcPr>
+            <w:tcW w:w="2292" w:type="dxa"/>
+          </w:tcPr>
+          <w:p>
+            <w:pPr>
+              <w:rPr>
+                <w:b/>
+                <w:bCs/>
+                <w:color w:val="00B0F0"/>
+              </w:rPr>
+            </w:pPr>
+            <w:r>
+              <w:rPr>
+                <w:b/>
+                <w:bCs/>
+              </w:rPr>
+              <w:t>Changes to be made / Suggest</w:t>
+            </w:r>
+            <w:r>
+              <w:rPr>
+                <w:b/>
+                <w:bCs/>
+              </w:rPr>
+              <w:t>ions</w:t>
+            </w:r>
+          </w:p>
+        </w:tc>
+      </w:tr>
+      <w:tr>
+        <w:trPr>
+          <w:trHeight w:val="981"/>
+        </w:trPr>
+        <w:tc>
+          <w:tcPr>
+            <w:tcW w:w="2292" w:type="dxa"/>
+          </w:tcPr>
+          <w:p>
+            <w:r>
+              <w:t xml:space="preserve">Patterns </w:t>
+            </w:r>
+          </w:p>
+        </w:tc>
+        <w:tc>
+          <w:tcPr>
+            <w:tcW w:w="2292" w:type="dxa"/>
+          </w:tcPr>
+          <w:p>
+            <w:pPr>
+              <w:rPr>
+                <w:color w:val="00B0F0"/>
+              </w:rPr>
+            </w:pPr>
+          </w:p>
+        </w:tc>
+        <w:tc>
+          <w:tcPr>
+            <w:tcW w:w="2292" w:type="dxa"/>
+          </w:tcPr>
+          <w:p>
+            <w:pPr>
+              <w:rPr>
+                <w:color w:val="00B0F0"/>
+              </w:rPr>
+            </w:pPr>
+          </w:p>
+        </w:tc>
+        <w:tc>
+          <w:tcPr>
+            <w:tcW w:w="2292" w:type="dxa"/>
+          </w:tcPr>
+          <w:p>
+            <w:pPr>
+              <w:rPr>
+                <w:color w:val="00B0F0"/>
+              </w:rPr>
+            </w:pPr>
+          </w:p>
+        </w:tc>
+      </w:tr>
+      <w:tr>
+        <w:trPr>
+          <w:trHeight w:val="1026"/>
+        </w:trPr>
+        <w:tc>
+          <w:tcPr>
+            <w:tcW w:w="2292" w:type="dxa"/>
+          </w:tcPr>
+          <w:p>
+            <w:pPr>
+              <w:rPr>
+                <w:color w:val="00B0F0"/>
+              </w:rPr>
+            </w:pPr>
+            <w:r>
+              <w:rPr>
+                <w:color w:val="00B0F0"/>
+              </w:rPr>
+              <w:t>Admin Role based security</w:t>
+            </w:r>
+          </w:p>
+        </w:tc>
+        <w:tc>
+          <w:tcPr>
+            <w:tcW w:w="2292" w:type="dxa"/>
+          </w:tcPr>
+          <w:p>
+            <w:pPr>
+              <w:rPr>
+                <w:color w:val="00B0F0"/>
+              </w:rPr>
+            </w:pPr>
+          </w:p>
+        </w:tc>
+        <w:tc>
+          <w:tcPr>
+            <w:tcW w:w="2292" w:type="dxa"/>
+          </w:tcPr>
+          <w:p>
+            <w:pPr>
+              <w:rPr>
+                <w:color w:val="00B0F0"/>
+              </w:rPr>
+            </w:pPr>
+          </w:p>
+        </w:tc>
+        <w:tc>
+          <w:tcPr>
+            <w:tcW w:w="2292" w:type="dxa"/>
+          </w:tcPr>
+          <w:p>
+            <w:pPr>
+              <w:rPr>
+                <w:color w:val="00B0F0"/>
+              </w:rPr>
+            </w:pPr>
+          </w:p>
+        </w:tc>
+      </w:tr>
+      <w:tr>
+        <w:trPr>
+          <w:trHeight w:val="981"/>
+        </w:trPr>
+        <w:tc>
+          <w:tcPr>
+            <w:tcW w:w="2292" w:type="dxa"/>
+          </w:tcPr>
+          <w:p>
+            <w:pPr>
+              <w:rPr>
+                <w:color w:val="00B0F0"/>
+              </w:rPr>
+            </w:pPr>
+            <w:r>
+              <w:rPr>
+                <w:color w:val="00B0F0"/>
+              </w:rPr>
+              <w:t xml:space="preserve">Tables and complete functionality </w:t>
+            </w:r>
+          </w:p>
+        </w:tc>
+        <w:tc>
+          <w:tcPr>
+            <w:tcW w:w="2292" w:type="dxa"/>
+          </w:tcPr>
+          <w:p>
+            <w:pPr>
+              <w:rPr>
+                <w:color w:val="00B0F0"/>
+              </w:rPr>
+            </w:pPr>
+          </w:p>
+        </w:tc>
+        <w:tc>
+          <w:tcPr>
+            <w:tcW w:w="2292" w:type="dxa"/>
+          </w:tcPr>
+          <w:p>
+            <w:pPr>
+              <w:rPr>
+                <w:color w:val="00B0F0"/>
+              </w:rPr>
+            </w:pPr>
+          </w:p>
+        </w:tc>
+        <w:tc>
+          <w:tcPr>
+            <w:tcW w:w="2292" w:type="dxa"/>
+          </w:tcPr>
+          <w:p>
+            <w:pPr>
+              <w:rPr>
+                <w:color w:val="00B0F0"/>
+              </w:rPr>
+            </w:pPr>
+          </w:p>
+        </w:tc>
+      </w:tr>
+    </w:tbl>
+    <w:p/>
+    <w:p>
+      <w:pPr>
+        <w:rPr>
+          <w:color w:val="00B0F0"/>
+        </w:rPr>
+      </w:pPr>
+      <w:r>
+        <w:rPr>
+          <w:color w:val="00B0F0"/>
+        </w:rPr>
+        <w:t xml:space="preserve">WEEK </w:t>
+      </w:r>
+      <w:r>
+        <w:rPr>
+          <w:color w:val="00B0F0"/>
+        </w:rPr>
+        <w:t>5</w:t>
+      </w:r>
+      <w:r>
+        <w:rPr>
+          <w:color w:val="00B0F0"/>
+        </w:rPr>
+        <w:t xml:space="preserve"> (</w:t>
+      </w:r>
+      <w:r>
+        <w:rPr>
+          <w:color w:val="00B0F0"/>
+        </w:rPr>
+        <w:t>10</w:t>
+      </w:r>
+      <w:r>
+        <w:rPr>
+          <w:color w:val="00B0F0"/>
+          <w:vertAlign w:val="superscript"/>
+        </w:rPr>
+        <w:t>th</w:t>
+      </w:r>
+      <w:r>
+        <w:rPr>
+          <w:color w:val="00B0F0"/>
+        </w:rPr>
+        <w:t xml:space="preserve"> </w:t>
+      </w:r>
+      <w:r>
+        <w:rPr>
+          <w:color w:val="00B0F0"/>
+        </w:rPr>
+        <w:t>April</w:t>
+      </w:r>
+      <w:r>
+        <w:rPr>
+          <w:color w:val="00B0F0"/>
+        </w:rPr>
+        <w:t xml:space="preserve"> week)</w:t>
+      </w:r>
+    </w:p>
+    <w:tbl>
+      <w:tblPr>
+        <w:tblStyle w:val="TableGrid"/>
+        <w:tblW w:w="9168" w:type="dxa"/>
+        <w:tblLook w:val="04A0" w:firstRow="1" w:lastRow="0" w:firstColumn="1" w:lastColumn="0" w:noHBand="0" w:noVBand="1"/>
+      </w:tblPr>
+      <w:tblGrid>
+        <w:gridCol w:w="2292"/>
+        <w:gridCol w:w="2292"/>
+        <w:gridCol w:w="2292"/>
+        <w:gridCol w:w="2292"/>
+      </w:tblGrid>
+      <w:tr>
+        <w:trPr>
+          <w:trHeight w:val="981"/>
+        </w:trPr>
+        <w:tc>
+          <w:tcPr>
+            <w:tcW w:w="2292" w:type="dxa"/>
+          </w:tcPr>
+          <w:p>
+            <w:pPr>
+              <w:rPr>
+                <w:b/>
+                <w:bCs/>
+                <w:color w:val="00B0F0"/>
+              </w:rPr>
+            </w:pPr>
+            <w:r>
+              <w:rPr>
+                <w:b/>
+                <w:bCs/>
+              </w:rPr>
+              <w:t>Task Done</w:t>
+            </w:r>
+          </w:p>
+        </w:tc>
+        <w:tc>
+          <w:tcPr>
+            <w:tcW w:w="2292" w:type="dxa"/>
+          </w:tcPr>
+          <w:p>
+            <w:pPr>
+              <w:rPr>
+                <w:b/>
+                <w:bCs/>
+                <w:color w:val="00B0F0"/>
+              </w:rPr>
+            </w:pPr>
+            <w:r>
+              <w:rPr>
+                <w:b/>
+                <w:bCs/>
+              </w:rPr>
+              <w:t>Description of the Task Attempted</w:t>
+            </w:r>
+          </w:p>
+        </w:tc>
+        <w:tc>
+          <w:tcPr>
+            <w:tcW w:w="2292" w:type="dxa"/>
+          </w:tcPr>
+          <w:p>
+            <w:pPr>
+              <w:rPr>
+                <w:b/>
+                <w:bCs/>
+                <w:color w:val="00B0F0"/>
+              </w:rPr>
+            </w:pPr>
+            <w:r>
+              <w:rPr>
+                <w:b/>
+                <w:bCs/>
+              </w:rPr>
+              <w:t xml:space="preserve">Issued Faced / Addressed </w:t>
+            </w:r>
+          </w:p>
+        </w:tc>
+        <w:tc>
+          <w:tcPr>
+            <w:tcW w:w="2292" w:type="dxa"/>
+          </w:tcPr>
+          <w:p>
+            <w:pPr>
+              <w:rPr>
+                <w:b/>
+                <w:bCs/>
+                <w:color w:val="00B0F0"/>
+              </w:rPr>
+            </w:pPr>
+            <w:r>
+              <w:rPr>
+                <w:b/>
+                <w:bCs/>
+              </w:rPr>
+              <w:t>Changes to be made / Suggest</w:t>
+            </w:r>
+            <w:r>
+              <w:rPr>
+                <w:b/>
+                <w:bCs/>
+              </w:rPr>
+              <w:t>ions</w:t>
+            </w:r>
+          </w:p>
+        </w:tc>
+      </w:tr>
+      <w:tr>
+        <w:trPr>
+          <w:trHeight w:val="981"/>
+        </w:trPr>
+        <w:tc>
+          <w:tcPr>
+            <w:tcW w:w="2292" w:type="dxa"/>
+          </w:tcPr>
+          <w:p>
+            <w:r>
+              <w:t xml:space="preserve">Patterns </w:t>
+            </w:r>
+          </w:p>
+        </w:tc>
+        <w:tc>
+          <w:tcPr>
+            <w:tcW w:w="2292" w:type="dxa"/>
+          </w:tcPr>
+          <w:p>
+            <w:pPr>
+              <w:rPr>
+                <w:color w:val="00B0F0"/>
+              </w:rPr>
+            </w:pPr>
+          </w:p>
+        </w:tc>
+        <w:tc>
+          <w:tcPr>
+            <w:tcW w:w="2292" w:type="dxa"/>
+          </w:tcPr>
+          <w:p>
+            <w:pPr>
+              <w:rPr>
+                <w:color w:val="00B0F0"/>
+              </w:rPr>
+            </w:pPr>
+          </w:p>
+        </w:tc>
+        <w:tc>
+          <w:tcPr>
+            <w:tcW w:w="2292" w:type="dxa"/>
+          </w:tcPr>
+          <w:p>
+            <w:pPr>
+              <w:rPr>
+                <w:color w:val="00B0F0"/>
+              </w:rPr>
+            </w:pPr>
+          </w:p>
+        </w:tc>
+      </w:tr>
+      <w:tr>
+        <w:trPr>
+          <w:trHeight w:val="1026"/>
+        </w:trPr>
+        <w:tc>
+          <w:tcPr>
+            <w:tcW w:w="2292" w:type="dxa"/>
+          </w:tcPr>
+          <w:p>
+            <w:pPr>
+              <w:rPr>
+                <w:color w:val="00B0F0"/>
+              </w:rPr>
+            </w:pPr>
+            <w:r>
+              <w:rPr>
+                <w:color w:val="00B0F0"/>
+              </w:rPr>
+              <w:t>Admin Role based security</w:t>
+            </w:r>
+          </w:p>
+        </w:tc>
+        <w:tc>
+          <w:tcPr>
+            <w:tcW w:w="2292" w:type="dxa"/>
+          </w:tcPr>
+          <w:p>
+            <w:pPr>
+              <w:rPr>
+                <w:color w:val="00B0F0"/>
+              </w:rPr>
+            </w:pPr>
+          </w:p>
+        </w:tc>
+        <w:tc>
+          <w:tcPr>
+            <w:tcW w:w="2292" w:type="dxa"/>
+          </w:tcPr>
+          <w:p>
+            <w:pPr>
+              <w:rPr>
+                <w:color w:val="00B0F0"/>
+              </w:rPr>
+            </w:pPr>
+          </w:p>
+        </w:tc>
+        <w:tc>
+          <w:tcPr>
+            <w:tcW w:w="2292" w:type="dxa"/>
+          </w:tcPr>
+          <w:p>
+            <w:pPr>
+              <w:rPr>
+                <w:color w:val="00B0F0"/>
+              </w:rPr>
+            </w:pPr>
+          </w:p>
+        </w:tc>
+      </w:tr>
+      <w:tr>
+        <w:trPr>
+          <w:trHeight w:val="981"/>
+        </w:trPr>
+        <w:tc>
+          <w:tcPr>
+            <w:tcW w:w="2292" w:type="dxa"/>
+          </w:tcPr>
+          <w:p>
+            <w:pPr>
+              <w:rPr>
+                <w:color w:val="00B0F0"/>
+              </w:rPr>
+            </w:pPr>
+            <w:r>
+              <w:rPr>
+                <w:color w:val="00B0F0"/>
+              </w:rPr>
+              <w:lastRenderedPageBreak/>
+              <w:t xml:space="preserve">Tables and complete functionality </w:t>
+            </w:r>
+          </w:p>
+        </w:tc>
+        <w:tc>
+          <w:tcPr>
+            <w:tcW w:w="2292" w:type="dxa"/>
+          </w:tcPr>
+          <w:p>
+            <w:pPr>
+              <w:rPr>
+                <w:color w:val="00B0F0"/>
+              </w:rPr>
+            </w:pPr>
+          </w:p>
+        </w:tc>
+        <w:tc>
+          <w:tcPr>
+            <w:tcW w:w="2292" w:type="dxa"/>
+          </w:tcPr>
+          <w:p>
+            <w:pPr>
+              <w:rPr>
+                <w:color w:val="00B0F0"/>
+              </w:rPr>
+            </w:pPr>
+          </w:p>
+        </w:tc>
+        <w:tc>
+          <w:tcPr>
+            <w:tcW w:w="2292" w:type="dxa"/>
+          </w:tcPr>
+          <w:p>
+            <w:pPr>
+              <w:rPr>
+                <w:color w:val="00B0F0"/>
+              </w:rPr>
+            </w:pPr>
+          </w:p>
+        </w:tc>
+      </w:tr>
+    </w:tbl>
+    <w:p/>
+    <w:p>
+      <w:pPr>
+        <w:rPr>
+          <w:color w:val="00B0F0"/>
+        </w:rPr>
+      </w:pPr>
+      <w:r>
+        <w:rPr>
+          <w:color w:val="00B0F0"/>
+        </w:rPr>
+        <w:t xml:space="preserve">WEEK </w:t>
+      </w:r>
+      <w:r>
+        <w:rPr>
+          <w:color w:val="00B0F0"/>
+        </w:rPr>
+        <w:t>5</w:t>
+      </w:r>
+      <w:r>
+        <w:rPr>
+          <w:color w:val="00B0F0"/>
+        </w:rPr>
+        <w:t xml:space="preserve"> (</w:t>
+      </w:r>
+      <w:r>
+        <w:rPr>
+          <w:color w:val="00B0F0"/>
+        </w:rPr>
+        <w:t>1</w:t>
+      </w:r>
+      <w:r>
+        <w:rPr>
+          <w:color w:val="00B0F0"/>
+        </w:rPr>
+        <w:t>7</w:t>
+      </w:r>
+      <w:r>
+        <w:rPr>
+          <w:color w:val="00B0F0"/>
+          <w:vertAlign w:val="superscript"/>
+        </w:rPr>
+        <w:t>th</w:t>
+      </w:r>
+      <w:r>
+        <w:rPr>
+          <w:color w:val="00B0F0"/>
+        </w:rPr>
+        <w:t xml:space="preserve"> </w:t>
+      </w:r>
+      <w:r>
+        <w:rPr>
+          <w:color w:val="00B0F0"/>
+        </w:rPr>
+        <w:t xml:space="preserve">April </w:t>
+      </w:r>
+      <w:r>
+        <w:rPr>
+          <w:color w:val="00B0F0"/>
+        </w:rPr>
+        <w:t>week)</w:t>
+      </w:r>
+    </w:p>
+    <w:tbl>
+      <w:tblPr>
+        <w:tblStyle w:val="TableGrid"/>
+        <w:tblW w:w="9168" w:type="dxa"/>
+        <w:tblLook w:val="04A0" w:firstRow="1" w:lastRow="0" w:firstColumn="1" w:lastColumn="0" w:noHBand="0" w:noVBand="1"/>
+      </w:tblPr>
+      <w:tblGrid>
+        <w:gridCol w:w="2292"/>
+        <w:gridCol w:w="2292"/>
+        <w:gridCol w:w="2292"/>
+        <w:gridCol w:w="2292"/>
+      </w:tblGrid>
+      <w:tr>
+        <w:trPr>
+          <w:trHeight w:val="981"/>
+        </w:trPr>
+        <w:tc>
+          <w:tcPr>
+            <w:tcW w:w="2292" w:type="dxa"/>
+          </w:tcPr>
+          <w:p>
+            <w:pPr>
+              <w:rPr>
+                <w:b/>
+                <w:bCs/>
+                <w:color w:val="00B0F0"/>
+              </w:rPr>
+            </w:pPr>
+            <w:r>
+              <w:rPr>
+                <w:b/>
+                <w:bCs/>
+              </w:rPr>
+              <w:t>Task Done</w:t>
+            </w:r>
+          </w:p>
+        </w:tc>
+        <w:tc>
+          <w:tcPr>
+            <w:tcW w:w="2292" w:type="dxa"/>
+          </w:tcPr>
+          <w:p>
+            <w:pPr>
+              <w:rPr>
+                <w:b/>
+                <w:bCs/>
+                <w:color w:val="00B0F0"/>
+              </w:rPr>
+            </w:pPr>
+            <w:r>
+              <w:rPr>
+                <w:b/>
+                <w:bCs/>
+              </w:rPr>
+              <w:t>Description of the Task Attempted</w:t>
+            </w:r>
+          </w:p>
+        </w:tc>
+        <w:tc>
+          <w:tcPr>
+            <w:tcW w:w="2292" w:type="dxa"/>
+          </w:tcPr>
+          <w:p>
+            <w:pPr>
+              <w:rPr>
+                <w:b/>
+                <w:bCs/>
+                <w:color w:val="00B0F0"/>
+              </w:rPr>
+            </w:pPr>
+            <w:r>
+              <w:rPr>
+                <w:b/>
+                <w:bCs/>
+              </w:rPr>
+              <w:t xml:space="preserve">Issued Faced / Addressed </w:t>
+            </w:r>
+          </w:p>
+        </w:tc>
+        <w:tc>
+          <w:tcPr>
+            <w:tcW w:w="2292" w:type="dxa"/>
+          </w:tcPr>
+          <w:p>
+            <w:pPr>
+              <w:rPr>
+                <w:b/>
+                <w:bCs/>
+                <w:color w:val="00B0F0"/>
+              </w:rPr>
+            </w:pPr>
+            <w:r>
+              <w:rPr>
+                <w:b/>
+                <w:bCs/>
+              </w:rPr>
+              <w:t>Changes to be made / Suggest</w:t>
+            </w:r>
+            <w:r>
+              <w:rPr>
+                <w:b/>
+                <w:bCs/>
+              </w:rPr>
+              <w:t>ions</w:t>
+            </w:r>
+          </w:p>
+        </w:tc>
+      </w:tr>
+      <w:tr>
+        <w:trPr>
+          <w:trHeight w:val="981"/>
+        </w:trPr>
+        <w:tc>
+          <w:tcPr>
+            <w:tcW w:w="2292" w:type="dxa"/>
+          </w:tcPr>
+          <w:p>
+            <w:r>
+              <w:t xml:space="preserve">Patterns </w:t>
+            </w:r>
+          </w:p>
+        </w:tc>
+        <w:tc>
+          <w:tcPr>
+            <w:tcW w:w="2292" w:type="dxa"/>
+          </w:tcPr>
+          <w:p>
+            <w:pPr>
+              <w:rPr>
+                <w:color w:val="00B0F0"/>
+              </w:rPr>
+            </w:pPr>
+          </w:p>
+        </w:tc>
+        <w:tc>
+          <w:tcPr>
+            <w:tcW w:w="2292" w:type="dxa"/>
+          </w:tcPr>
+          <w:p>
+            <w:pPr>
+              <w:rPr>
+                <w:color w:val="00B0F0"/>
+              </w:rPr>
+            </w:pPr>
+          </w:p>
+        </w:tc>
+        <w:tc>
+          <w:tcPr>
+            <w:tcW w:w="2292" w:type="dxa"/>
+          </w:tcPr>
+          <w:p>
+            <w:pPr>
+              <w:rPr>
+                <w:color w:val="00B0F0"/>
+              </w:rPr>
+            </w:pPr>
+          </w:p>
+        </w:tc>
+      </w:tr>
+      <w:tr>
+        <w:trPr>
+          <w:trHeight w:val="1026"/>
+        </w:trPr>
+        <w:tc>
+          <w:tcPr>
+            <w:tcW w:w="2292" w:type="dxa"/>
+          </w:tcPr>
+          <w:p>
+            <w:pPr>
+              <w:rPr>
+                <w:color w:val="00B0F0"/>
+              </w:rPr>
+            </w:pPr>
+            <w:r>
+              <w:rPr>
+                <w:color w:val="00B0F0"/>
+              </w:rPr>
+              <w:t>Admin Role based security</w:t>
+            </w:r>
+          </w:p>
+        </w:tc>
+        <w:tc>
+          <w:tcPr>
+            <w:tcW w:w="2292" w:type="dxa"/>
+          </w:tcPr>
+          <w:p>
+            <w:pPr>
+              <w:rPr>
+                <w:color w:val="00B0F0"/>
+              </w:rPr>
+            </w:pPr>
+          </w:p>
+        </w:tc>
+        <w:tc>
+          <w:tcPr>
+            <w:tcW w:w="2292" w:type="dxa"/>
+          </w:tcPr>
+          <w:p>
+            <w:pPr>
+              <w:rPr>
+                <w:color w:val="00B0F0"/>
+              </w:rPr>
+            </w:pPr>
+          </w:p>
+        </w:tc>
+        <w:tc>
+          <w:tcPr>
+            <w:tcW w:w="2292" w:type="dxa"/>
+          </w:tcPr>
+          <w:p>
+            <w:pPr>
+              <w:rPr>
+                <w:color w:val="00B0F0"/>
+              </w:rPr>
+            </w:pPr>
+          </w:p>
+        </w:tc>
+      </w:tr>
+      <w:tr>
+        <w:trPr>
+          <w:trHeight w:val="981"/>
+        </w:trPr>
+        <w:tc>
+          <w:tcPr>
+            <w:tcW w:w="2292" w:type="dxa"/>
+          </w:tcPr>
+          <w:p>
+            <w:pPr>
+              <w:rPr>
+                <w:color w:val="00B0F0"/>
+              </w:rPr>
+            </w:pPr>
+            <w:r>
+              <w:rPr>
+                <w:color w:val="00B0F0"/>
+              </w:rPr>
+              <w:t xml:space="preserve">Tables and complete functionality </w:t>
+            </w:r>
+          </w:p>
+        </w:tc>
+        <w:tc>
+          <w:tcPr>
+            <w:tcW w:w="2292" w:type="dxa"/>
+          </w:tcPr>
+          <w:p>
+            <w:pPr>
+              <w:rPr>
+                <w:color w:val="00B0F0"/>
+              </w:rPr>
+            </w:pPr>
+          </w:p>
+        </w:tc>
+        <w:tc>
+          <w:tcPr>
+            <w:tcW w:w="2292" w:type="dxa"/>
+          </w:tcPr>
+          <w:p>
+            <w:pPr>
+              <w:rPr>
+                <w:color w:val="00B0F0"/>
+              </w:rPr>
+            </w:pPr>
+          </w:p>
+        </w:tc>
+        <w:tc>
+          <w:tcPr>
+            <w:tcW w:w="2292" w:type="dxa"/>
+          </w:tcPr>
+          <w:p>
+            <w:pPr>
+              <w:rPr>
+                <w:color w:val="00B0F0"/>
+              </w:rPr>
+            </w:pPr>
+          </w:p>
+        </w:tc>
+      </w:tr>
+    </w:tbl>
+    <w:p/>
+    <w:p>
+      <w:pPr>
+        <w:rPr>
+          <w:color w:val="00B0F0"/>
+        </w:rPr>
+      </w:pPr>
+      <w:r>
+        <w:rPr>
+          <w:color w:val="00B0F0"/>
+        </w:rPr>
+        <w:t xml:space="preserve">WEEK </w:t>
+      </w:r>
+      <w:r>
+        <w:rPr>
+          <w:color w:val="00B0F0"/>
+        </w:rPr>
+        <w:t>5</w:t>
+      </w:r>
+      <w:r>
+        <w:rPr>
+          <w:color w:val="00B0F0"/>
+        </w:rPr>
+        <w:t xml:space="preserve"> (2</w:t>
+      </w:r>
+      <w:r>
+        <w:rPr>
+          <w:color w:val="00B0F0"/>
+        </w:rPr>
+        <w:t>4</w:t>
+      </w:r>
+      <w:r>
+        <w:rPr>
+          <w:color w:val="00B0F0"/>
+          <w:vertAlign w:val="superscript"/>
+        </w:rPr>
+        <w:t>th</w:t>
+      </w:r>
+      <w:r>
+        <w:rPr>
+          <w:color w:val="00B0F0"/>
+        </w:rPr>
+        <w:t xml:space="preserve"> </w:t>
+      </w:r>
+      <w:r>
+        <w:rPr>
+          <w:color w:val="00B0F0"/>
+        </w:rPr>
+        <w:t xml:space="preserve">April </w:t>
+      </w:r>
+      <w:r>
+        <w:rPr>
+          <w:color w:val="00B0F0"/>
+        </w:rPr>
+        <w:t>week)</w:t>
+      </w:r>
+    </w:p>
+    <w:tbl>
+      <w:tblPr>
+        <w:tblStyle w:val="TableGrid"/>
+        <w:tblW w:w="9168" w:type="dxa"/>
+        <w:tblLook w:val="04A0" w:firstRow="1" w:lastRow="0" w:firstColumn="1" w:lastColumn="0" w:noHBand="0" w:noVBand="1"/>
+      </w:tblPr>
+      <w:tblGrid>
+        <w:gridCol w:w="2292"/>
+        <w:gridCol w:w="2292"/>
+        <w:gridCol w:w="2292"/>
+        <w:gridCol w:w="2292"/>
+      </w:tblGrid>
+      <w:tr>
+        <w:trPr>
+          <w:trHeight w:val="981"/>
+        </w:trPr>
+        <w:tc>
+          <w:tcPr>
+            <w:tcW w:w="2292" w:type="dxa"/>
+          </w:tcPr>
+          <w:p>
+            <w:pPr>
+              <w:rPr>
+                <w:b/>
+                <w:bCs/>
+                <w:color w:val="00B0F0"/>
+              </w:rPr>
+            </w:pPr>
+            <w:r>
+              <w:rPr>
+                <w:b/>
+                <w:bCs/>
+              </w:rPr>
+              <w:t>Task Done</w:t>
+            </w:r>
+          </w:p>
+        </w:tc>
+        <w:tc>
+          <w:tcPr>
+            <w:tcW w:w="2292" w:type="dxa"/>
+          </w:tcPr>
+          <w:p>
+            <w:pPr>
+              <w:rPr>
+                <w:b/>
+                <w:bCs/>
+                <w:color w:val="00B0F0"/>
+              </w:rPr>
+            </w:pPr>
+            <w:r>
+              <w:rPr>
+                <w:b/>
+                <w:bCs/>
+              </w:rPr>
+              <w:t>Description of the Task Attempted</w:t>
+            </w:r>
+          </w:p>
+        </w:tc>
+        <w:tc>
+          <w:tcPr>
+            <w:tcW w:w="2292" w:type="dxa"/>
+          </w:tcPr>
+          <w:p>
+            <w:pPr>
+              <w:rPr>
+                <w:b/>
+                <w:bCs/>
+                <w:color w:val="00B0F0"/>
+              </w:rPr>
+            </w:pPr>
+            <w:r>
+              <w:rPr>
+                <w:b/>
+                <w:bCs/>
+              </w:rPr>
+              <w:t xml:space="preserve">Issued Faced / Addressed </w:t>
+            </w:r>
+          </w:p>
+        </w:tc>
+        <w:tc>
+          <w:tcPr>
+            <w:tcW w:w="2292" w:type="dxa"/>
+          </w:tcPr>
+          <w:p>
+            <w:pPr>
+              <w:rPr>
+                <w:b/>
+                <w:bCs/>
+                <w:color w:val="00B0F0"/>
+              </w:rPr>
+            </w:pPr>
+            <w:r>
+              <w:rPr>
+                <w:b/>
+                <w:bCs/>
+              </w:rPr>
+              <w:t>Changes to be made / Suggest</w:t>
+            </w:r>
+            <w:r>
+              <w:rPr>
+                <w:b/>
+                <w:bCs/>
+              </w:rPr>
+              <w:t>ions</w:t>
+            </w:r>
+          </w:p>
+        </w:tc>
+      </w:tr>
+      <w:tr>
+        <w:trPr>
+          <w:trHeight w:val="981"/>
+        </w:trPr>
+        <w:tc>
+          <w:tcPr>
+            <w:tcW w:w="2292" w:type="dxa"/>
+          </w:tcPr>
+          <w:p>
+            <w:r>
+              <w:t xml:space="preserve">Patterns </w:t>
+            </w:r>
+          </w:p>
+        </w:tc>
+        <w:tc>
+          <w:tcPr>
+            <w:tcW w:w="2292" w:type="dxa"/>
+          </w:tcPr>
+          <w:p>
+            <w:pPr>
+              <w:rPr>
+                <w:color w:val="00B0F0"/>
+              </w:rPr>
+            </w:pPr>
+          </w:p>
+        </w:tc>
+        <w:tc>
+          <w:tcPr>
+            <w:tcW w:w="2292" w:type="dxa"/>
+          </w:tcPr>
+          <w:p>
+            <w:pPr>
+              <w:rPr>
+                <w:color w:val="00B0F0"/>
+              </w:rPr>
+            </w:pPr>
+          </w:p>
+        </w:tc>
+        <w:tc>
+          <w:tcPr>
+            <w:tcW w:w="2292" w:type="dxa"/>
+          </w:tcPr>
+          <w:p>
+            <w:pPr>
+              <w:rPr>
+                <w:color w:val="00B0F0"/>
+              </w:rPr>
+            </w:pPr>
+          </w:p>
+        </w:tc>
+      </w:tr>
+      <w:tr>
+        <w:trPr>
+          <w:trHeight w:val="1026"/>
+        </w:trPr>
+        <w:tc>
+          <w:tcPr>
+            <w:tcW w:w="2292" w:type="dxa"/>
+          </w:tcPr>
+          <w:p>
+            <w:pPr>
+              <w:rPr>
+                <w:color w:val="00B0F0"/>
+              </w:rPr>
+            </w:pPr>
+            <w:r>
+              <w:rPr>
+                <w:color w:val="00B0F0"/>
+              </w:rPr>
+              <w:t>Admin Role based security</w:t>
+            </w:r>
+          </w:p>
+        </w:tc>
+        <w:tc>
+          <w:tcPr>
+            <w:tcW w:w="2292" w:type="dxa"/>
+          </w:tcPr>
+          <w:p>
+            <w:pPr>
+              <w:rPr>
+                <w:color w:val="00B0F0"/>
+              </w:rPr>
+            </w:pPr>
+          </w:p>
+        </w:tc>
+        <w:tc>
+          <w:tcPr>
+            <w:tcW w:w="2292" w:type="dxa"/>
+          </w:tcPr>
+          <w:p>
+            <w:pPr>
+              <w:rPr>
+                <w:color w:val="00B0F0"/>
+              </w:rPr>
+            </w:pPr>
+          </w:p>
+        </w:tc>
+        <w:tc>
+          <w:tcPr>
+            <w:tcW w:w="2292" w:type="dxa"/>
+          </w:tcPr>
+          <w:p>
+            <w:pPr>
+              <w:rPr>
+                <w:color w:val="00B0F0"/>
+              </w:rPr>
+            </w:pPr>
+          </w:p>
+        </w:tc>
+      </w:tr>
+      <w:tr>
+        <w:trPr>
+          <w:trHeight w:val="981"/>
+        </w:trPr>
+        <w:tc>
+          <w:tcPr>
+            <w:tcW w:w="2292" w:type="dxa"/>
+          </w:tcPr>
+          <w:p>
+            <w:pPr>
+              <w:rPr>
+                <w:color w:val="00B0F0"/>
+              </w:rPr>
+            </w:pPr>
+            <w:r>
+              <w:rPr>
+                <w:color w:val="00B0F0"/>
+              </w:rPr>
+              <w:t xml:space="preserve">Tables and complete functionality </w:t>
+            </w:r>
+          </w:p>
+        </w:tc>
+        <w:tc>
+          <w:tcPr>
+            <w:tcW w:w="2292" w:type="dxa"/>
+          </w:tcPr>
+          <w:p>
+            <w:pPr>
+              <w:rPr>
+                <w:color w:val="00B0F0"/>
+              </w:rPr>
+            </w:pPr>
+          </w:p>
+        </w:tc>
+        <w:tc>
+          <w:tcPr>
+            <w:tcW w:w="2292" w:type="dxa"/>
+          </w:tcPr>
+          <w:p>
+            <w:pPr>
+              <w:rPr>
+                <w:color w:val="00B0F0"/>
+              </w:rPr>
+            </w:pPr>
+          </w:p>
+        </w:tc>
+        <w:tc>
+          <w:tcPr>
+            <w:tcW w:w="2292" w:type="dxa"/>
+          </w:tcPr>
+          <w:p>
+            <w:pPr>
+              <w:rPr>
+                <w:color w:val="00B0F0"/>
+              </w:rPr>
+            </w:pPr>
+          </w:p>
+        </w:tc>
+      </w:tr>
+    </w:tbl>
+    <w:p/>
+    <w:p>
+      <w:pPr>
+        <w:rPr>
+          <w:color w:val="00B0F0"/>
+        </w:rPr>
+      </w:pPr>
+      <w:r>
+        <w:rPr>
+          <w:color w:val="00B0F0"/>
+        </w:rPr>
+        <w:t xml:space="preserve">WEEK </w:t>
+      </w:r>
+      <w:r>
+        <w:rPr>
+          <w:color w:val="00B0F0"/>
+        </w:rPr>
+        <w:t>5</w:t>
+      </w:r>
+      <w:r>
+        <w:rPr>
+          <w:color w:val="00B0F0"/>
+        </w:rPr>
+        <w:t xml:space="preserve"> (</w:t>
+      </w:r>
+      <w:r>
+        <w:rPr>
+          <w:color w:val="00B0F0"/>
+        </w:rPr>
+        <w:t>1</w:t>
+      </w:r>
+      <w:r>
+        <w:rPr>
+          <w:color w:val="00B0F0"/>
+          <w:vertAlign w:val="superscript"/>
+        </w:rPr>
+        <w:t>st</w:t>
+      </w:r>
+      <w:r>
+        <w:rPr>
+          <w:color w:val="00B0F0"/>
+        </w:rPr>
+        <w:t xml:space="preserve"> </w:t>
+      </w:r>
+      <w:r>
+        <w:rPr>
+          <w:color w:val="00B0F0"/>
+        </w:rPr>
+        <w:t>Ma</w:t>
+      </w:r>
+      <w:r>
+        <w:rPr>
+          <w:color w:val="00B0F0"/>
+        </w:rPr>
+        <w:t>y</w:t>
+      </w:r>
+      <w:r>
+        <w:rPr>
+          <w:color w:val="00B0F0"/>
+        </w:rPr>
+        <w:t xml:space="preserve"> week)</w:t>
+      </w:r>
+    </w:p>
+    <w:tbl>
+      <w:tblPr>
+        <w:tblStyle w:val="TableGrid"/>
+        <w:tblW w:w="9168" w:type="dxa"/>
+        <w:tblLook w:val="04A0" w:firstRow="1" w:lastRow="0" w:firstColumn="1" w:lastColumn="0" w:noHBand="0" w:noVBand="1"/>
+      </w:tblPr>
+      <w:tblGrid>
+        <w:gridCol w:w="2292"/>
+        <w:gridCol w:w="2292"/>
+        <w:gridCol w:w="2292"/>
+        <w:gridCol w:w="2292"/>
+      </w:tblGrid>
+      <w:tr>
+        <w:trPr>
+          <w:trHeight w:val="981"/>
+        </w:trPr>
+        <w:tc>
+          <w:tcPr>
+            <w:tcW w:w="2292" w:type="dxa"/>
+          </w:tcPr>
+          <w:p>
+            <w:pPr>
+              <w:rPr>
+                <w:b/>
+                <w:bCs/>
+                <w:color w:val="00B0F0"/>
+              </w:rPr>
+            </w:pPr>
+            <w:r>
+              <w:rPr>
+                <w:b/>
+                <w:bCs/>
+              </w:rPr>
+              <w:t>Task Done</w:t>
+            </w:r>
+          </w:p>
+        </w:tc>
+        <w:tc>
+          <w:tcPr>
+            <w:tcW w:w="2292" w:type="dxa"/>
+          </w:tcPr>
+          <w:p>
+            <w:pPr>
+              <w:rPr>
+                <w:b/>
+                <w:bCs/>
+                <w:color w:val="00B0F0"/>
+              </w:rPr>
+            </w:pPr>
+            <w:r>
+              <w:rPr>
+                <w:b/>
+                <w:bCs/>
+              </w:rPr>
+              <w:t>Description of the Task Attempted</w:t>
+            </w:r>
+          </w:p>
+        </w:tc>
+        <w:tc>
+          <w:tcPr>
+            <w:tcW w:w="2292" w:type="dxa"/>
+          </w:tcPr>
+          <w:p>
+            <w:pPr>
+              <w:rPr>
+                <w:b/>
+                <w:bCs/>
+                <w:color w:val="00B0F0"/>
+              </w:rPr>
+            </w:pPr>
+            <w:r>
+              <w:rPr>
+                <w:b/>
+                <w:bCs/>
+              </w:rPr>
+              <w:t xml:space="preserve">Issued Faced / Addressed </w:t>
+            </w:r>
+          </w:p>
+        </w:tc>
+        <w:tc>
+          <w:tcPr>
+            <w:tcW w:w="2292" w:type="dxa"/>
+          </w:tcPr>
+          <w:p>
+            <w:pPr>
+              <w:rPr>
+                <w:b/>
+                <w:bCs/>
+                <w:color w:val="00B0F0"/>
+              </w:rPr>
+            </w:pPr>
+            <w:r>
+              <w:rPr>
+                <w:b/>
+                <w:bCs/>
+              </w:rPr>
+              <w:t>Changes to be made / Suggest</w:t>
+            </w:r>
+            <w:r>
+              <w:rPr>
+                <w:b/>
+                <w:bCs/>
+              </w:rPr>
+              <w:t>ions</w:t>
+            </w:r>
+          </w:p>
+        </w:tc>
+      </w:tr>
+      <w:tr>
+        <w:trPr>
+          <w:trHeight w:val="981"/>
+        </w:trPr>
+        <w:tc>
+          <w:tcPr>
+            <w:tcW w:w="2292" w:type="dxa"/>
+          </w:tcPr>
+          <w:p>
+            <w:r>
+              <w:t xml:space="preserve">Patterns </w:t>
+            </w:r>
+          </w:p>
+        </w:tc>
+        <w:tc>
+          <w:tcPr>
+            <w:tcW w:w="2292" w:type="dxa"/>
+          </w:tcPr>
+          <w:p>
+            <w:pPr>
+              <w:rPr>
+                <w:color w:val="00B0F0"/>
+              </w:rPr>
+            </w:pPr>
+          </w:p>
+        </w:tc>
+        <w:tc>
+          <w:tcPr>
+            <w:tcW w:w="2292" w:type="dxa"/>
+          </w:tcPr>
+          <w:p>
+            <w:pPr>
+              <w:rPr>
+                <w:color w:val="00B0F0"/>
+              </w:rPr>
+            </w:pPr>
+          </w:p>
+        </w:tc>
+        <w:tc>
+          <w:tcPr>
+            <w:tcW w:w="2292" w:type="dxa"/>
+          </w:tcPr>
+          <w:p>
+            <w:pPr>
+              <w:rPr>
+                <w:color w:val="00B0F0"/>
+              </w:rPr>
+            </w:pPr>
+          </w:p>
+        </w:tc>
+      </w:tr>
+      <w:tr>
+        <w:trPr>
+          <w:trHeight w:val="1026"/>
+        </w:trPr>
+        <w:tc>
+          <w:tcPr>
+            <w:tcW w:w="2292" w:type="dxa"/>
+          </w:tcPr>
+          <w:p>
+            <w:pPr>
+              <w:rPr>
+                <w:color w:val="00B0F0"/>
+              </w:rPr>
+            </w:pPr>
+            <w:r>
+              <w:rPr>
+                <w:color w:val="00B0F0"/>
+              </w:rPr>
+              <w:lastRenderedPageBreak/>
+              <w:t>Admin Role based security</w:t>
+            </w:r>
+          </w:p>
+        </w:tc>
+        <w:tc>
+          <w:tcPr>
+            <w:tcW w:w="2292" w:type="dxa"/>
+          </w:tcPr>
+          <w:p>
+            <w:pPr>
+              <w:rPr>
+                <w:color w:val="00B0F0"/>
+              </w:rPr>
+            </w:pPr>
+          </w:p>
+        </w:tc>
+        <w:tc>
+          <w:tcPr>
+            <w:tcW w:w="2292" w:type="dxa"/>
+          </w:tcPr>
+          <w:p>
+            <w:pPr>
+              <w:rPr>
+                <w:color w:val="00B0F0"/>
+              </w:rPr>
+            </w:pPr>
+          </w:p>
+        </w:tc>
+        <w:tc>
+          <w:tcPr>
+            <w:tcW w:w="2292" w:type="dxa"/>
+          </w:tcPr>
+          <w:p>
+            <w:pPr>
+              <w:rPr>
+                <w:color w:val="00B0F0"/>
+              </w:rPr>
+            </w:pPr>
+          </w:p>
+        </w:tc>
+      </w:tr>
+      <w:tr>
+        <w:trPr>
+          <w:trHeight w:val="981"/>
+        </w:trPr>
+        <w:tc>
+          <w:tcPr>
+            <w:tcW w:w="2292" w:type="dxa"/>
+          </w:tcPr>
+          <w:p>
+            <w:pPr>
+              <w:rPr>
+                <w:color w:val="00B0F0"/>
+              </w:rPr>
+            </w:pPr>
+            <w:r>
+              <w:rPr>
+                <w:color w:val="00B0F0"/>
+              </w:rPr>
+              <w:t xml:space="preserve">Tables and complete functionality </w:t>
+            </w:r>
+          </w:p>
+        </w:tc>
+        <w:tc>
+          <w:tcPr>
+            <w:tcW w:w="2292" w:type="dxa"/>
+          </w:tcPr>
+          <w:p>
+            <w:pPr>
+              <w:rPr>
+                <w:color w:val="00B0F0"/>
+              </w:rPr>
+            </w:pPr>
+          </w:p>
+        </w:tc>
+        <w:tc>
+          <w:tcPr>
+            <w:tcW w:w="2292" w:type="dxa"/>
+          </w:tcPr>
+          <w:p>
+            <w:pPr>
+              <w:rPr>
+                <w:color w:val="00B0F0"/>
+              </w:rPr>
+            </w:pPr>
+          </w:p>
+        </w:tc>
+        <w:tc>
+          <w:tcPr>
+            <w:tcW w:w="2292" w:type="dxa"/>
+          </w:tcPr>
+          <w:p>
+            <w:pPr>
+              <w:rPr>
+                <w:color w:val="00B0F0"/>
+              </w:rPr>
+            </w:pPr>
+          </w:p>
+        </w:tc>
+      </w:tr>
+    </w:tbl>
+    <w:p>
+      <w:pPr>
+        <w:rPr>
+          <w:color w:val="00B0F0"/>
+        </w:rPr>
+      </w:pPr>
+      <w:r>
+        <w:rPr>
+          <w:color w:val="00B0F0"/>
+        </w:rPr>
+        <w:t xml:space="preserve">WEEK </w:t>
+      </w:r>
+      <w:r>
+        <w:rPr>
+          <w:color w:val="00B0F0"/>
+        </w:rPr>
+        <w:t>5</w:t>
+      </w:r>
+      <w:r>
+        <w:rPr>
+          <w:color w:val="00B0F0"/>
+        </w:rPr>
+        <w:t xml:space="preserve"> (</w:t>
+      </w:r>
+      <w:r>
+        <w:rPr>
+          <w:color w:val="00B0F0"/>
+        </w:rPr>
+        <w:t>8</w:t>
+      </w:r>
+      <w:r>
+        <w:rPr>
+          <w:color w:val="00B0F0"/>
+          <w:vertAlign w:val="superscript"/>
+        </w:rPr>
+        <w:t>th</w:t>
+      </w:r>
+      <w:r>
+        <w:rPr>
+          <w:color w:val="00B0F0"/>
+        </w:rPr>
+        <w:t xml:space="preserve"> </w:t>
+      </w:r>
+      <w:r>
+        <w:rPr>
+          <w:color w:val="00B0F0"/>
+        </w:rPr>
+        <w:t>Ma</w:t>
+      </w:r>
+      <w:r>
+        <w:rPr>
+          <w:color w:val="00B0F0"/>
+        </w:rPr>
+        <w:t>y</w:t>
+      </w:r>
+      <w:r>
+        <w:rPr>
+          <w:color w:val="00B0F0"/>
+        </w:rPr>
+        <w:t xml:space="preserve"> week)</w:t>
+      </w:r>
+    </w:p>
+    <w:tbl>
+      <w:tblPr>
+        <w:tblStyle w:val="TableGrid"/>
+        <w:tblW w:w="9168" w:type="dxa"/>
+        <w:tblLook w:val="04A0" w:firstRow="1" w:lastRow="0" w:firstColumn="1" w:lastColumn="0" w:noHBand="0" w:noVBand="1"/>
+      </w:tblPr>
+      <w:tblGrid>
+        <w:gridCol w:w="2292"/>
+        <w:gridCol w:w="2292"/>
+        <w:gridCol w:w="2292"/>
+        <w:gridCol w:w="2292"/>
+      </w:tblGrid>
+      <w:tr>
+        <w:trPr>
+          <w:trHeight w:val="981"/>
+        </w:trPr>
+        <w:tc>
+          <w:tcPr>
+            <w:tcW w:w="2292" w:type="dxa"/>
+          </w:tcPr>
+          <w:p>
+            <w:pPr>
+              <w:rPr>
+                <w:b/>
+                <w:bCs/>
+                <w:color w:val="00B0F0"/>
+              </w:rPr>
+            </w:pPr>
+            <w:r>
+              <w:rPr>
+                <w:b/>
+                <w:bCs/>
+              </w:rPr>
+              <w:t>Task Done</w:t>
+            </w:r>
+          </w:p>
+        </w:tc>
+        <w:tc>
+          <w:tcPr>
+            <w:tcW w:w="2292" w:type="dxa"/>
+          </w:tcPr>
+          <w:p>
+            <w:pPr>
+              <w:rPr>
+                <w:b/>
+                <w:bCs/>
+                <w:color w:val="00B0F0"/>
+              </w:rPr>
+            </w:pPr>
+            <w:r>
+              <w:rPr>
+                <w:b/>
+                <w:bCs/>
+              </w:rPr>
+              <w:t>Description of the Task Attempted</w:t>
+            </w:r>
+          </w:p>
+        </w:tc>
+        <w:tc>
+          <w:tcPr>
+            <w:tcW w:w="2292" w:type="dxa"/>
+          </w:tcPr>
+          <w:p>
+            <w:pPr>
+              <w:rPr>
+                <w:b/>
+                <w:bCs/>
+                <w:color w:val="00B0F0"/>
+              </w:rPr>
+            </w:pPr>
+            <w:r>
+              <w:rPr>
+                <w:b/>
+                <w:bCs/>
+              </w:rPr>
+              <w:t xml:space="preserve">Issued Faced / Addressed </w:t>
+            </w:r>
+          </w:p>
+        </w:tc>
+        <w:tc>
+          <w:tcPr>
+            <w:tcW w:w="2292" w:type="dxa"/>
+          </w:tcPr>
+          <w:p>
+            <w:pPr>
+              <w:rPr>
+                <w:b/>
+                <w:bCs/>
+                <w:color w:val="00B0F0"/>
+              </w:rPr>
+            </w:pPr>
+            <w:r>
+              <w:rPr>
+                <w:b/>
+                <w:bCs/>
+              </w:rPr>
+              <w:t>Changes to be made / Suggest</w:t>
+            </w:r>
+            <w:r>
+              <w:rPr>
+                <w:b/>
+                <w:bCs/>
+              </w:rPr>
+              <w:t>ions</w:t>
+            </w:r>
+          </w:p>
+        </w:tc>
+      </w:tr>
+      <w:tr>
+        <w:trPr>
+          <w:trHeight w:val="981"/>
+        </w:trPr>
+        <w:tc>
+          <w:tcPr>
+            <w:tcW w:w="2292" w:type="dxa"/>
+          </w:tcPr>
+          <w:p>
+            <w:r>
               <w:t xml:space="preserve">Patterns </w:t>
             </w:r>
           </w:p>

</xml_diff>

<commit_message>
final report updated anf Journal log submitted
</commit_message>
<xml_diff>
--- a/weekly journal.docx
+++ b/weekly journal.docx
@@ -19,7 +19,16 @@
           <w:sz w:val="48"/>
           <w:szCs w:val="48"/>
         </w:rPr>
-        <w:t>Plan of Progression / Weekly Journal</w:t>
+        <w:t>Weekly Journal</w:t>
+      </w:r>
+      <w:r>
+        <w:rPr>
+          <w:b/>
+          <w:bCs/>
+          <w:sz w:val="48"/>
+          <w:szCs w:val="48"/>
+        </w:rPr>
+        <w:t xml:space="preserve"> Log (Semester 2)</w:t>
       </w:r>
     </w:p>
     <w:p>
@@ -171,30 +180,25 @@
             <w:tcW w:w="2292" w:type="dxa"/>
           </w:tcPr>
           <w:p>
-            <w:r>
-              <w:rPr>
-                <w:color w:val="00B0F0"/>
-              </w:rPr>
-              <w:t>Project Structure</w:t>
-            </w:r>
-          </w:p>
-        </w:tc>
-        <w:tc>
-          <w:tcPr>
-            <w:tcW w:w="2292" w:type="dxa"/>
-          </w:tcPr>
-          <w:p>
-            <w:pPr>
-              <w:rPr>
-                <w:color w:val="00B0F0"/>
-              </w:rPr>
-            </w:pPr>
-            <w:r>
-              <w:t>Basic Structure of the Website</w:t>
-            </w:r>
-            <w:r>
-              <w:t xml:space="preserve"> for the Project chosen in research </w:t>
-            </w:r>
+            <w:bookmarkStart w:id="0" w:name="_Hlk134462314"/>
+            <w:r>
+              <w:rPr>
+                <w:color w:val="00B0F0"/>
+              </w:rPr>
+              <w:t>Had a meeting with supervisor on starting the coding</w:t>
+            </w:r>
+          </w:p>
+        </w:tc>
+        <w:tc>
+          <w:tcPr>
+            <w:tcW w:w="2292" w:type="dxa"/>
+          </w:tcPr>
+          <w:p>
+            <w:pPr>
+              <w:rPr>
+                <w:color w:val="00B0F0"/>
+              </w:rPr>
+            </w:pPr>
           </w:p>
         </w:tc>
         <w:tc>
@@ -240,23 +244,20 @@
               <w:rPr>
                 <w:color w:val="00B0F0"/>
               </w:rPr>
-              <w:t>Cleaned Code</w:t>
-            </w:r>
-          </w:p>
-        </w:tc>
-        <w:tc>
-          <w:tcPr>
-            <w:tcW w:w="2292" w:type="dxa"/>
-          </w:tcPr>
-          <w:p>
-            <w:pPr>
-              <w:rPr>
-                <w:color w:val="00B0F0"/>
-              </w:rPr>
-            </w:pPr>
-            <w:r>
-              <w:t>Sanitized code and colour scheme of the project website chosen</w:t>
-            </w:r>
+              <w:t>Had ideas of the sample website templates I wanted to use</w:t>
+            </w:r>
+          </w:p>
+        </w:tc>
+        <w:tc>
+          <w:tcPr>
+            <w:tcW w:w="2292" w:type="dxa"/>
+          </w:tcPr>
+          <w:p>
+            <w:pPr>
+              <w:rPr>
+                <w:color w:val="00B0F0"/>
+              </w:rPr>
+            </w:pPr>
           </w:p>
         </w:tc>
         <w:tc>
@@ -302,23 +303,20 @@
               <w:rPr>
                 <w:color w:val="00B0F0"/>
               </w:rPr>
-              <w:t xml:space="preserve">Structure to design   </w:t>
-            </w:r>
-          </w:p>
-        </w:tc>
-        <w:tc>
-          <w:tcPr>
-            <w:tcW w:w="2292" w:type="dxa"/>
-          </w:tcPr>
-          <w:p>
-            <w:pPr>
-              <w:rPr>
-                <w:color w:val="00B0F0"/>
-              </w:rPr>
-            </w:pPr>
-            <w:r>
-              <w:t xml:space="preserve">Project template changed in structure to suit my project design plan  </w:t>
-            </w:r>
+              <w:t xml:space="preserve">Got my Git Repository in place </w:t>
+            </w:r>
+          </w:p>
+        </w:tc>
+        <w:tc>
+          <w:tcPr>
+            <w:tcW w:w="2292" w:type="dxa"/>
+          </w:tcPr>
+          <w:p>
+            <w:pPr>
+              <w:rPr>
+                <w:color w:val="00B0F0"/>
+              </w:rPr>
+            </w:pPr>
           </w:p>
         </w:tc>
         <w:tc>
@@ -346,6 +344,7 @@
           </w:p>
         </w:tc>
       </w:tr>
+      <w:bookmarkEnd w:id="0"/>
     </w:tbl>
     <w:p>
       <w:pPr>
@@ -370,7 +369,7 @@
         <w:rPr>
           <w:color w:val="00B0F0"/>
         </w:rPr>
-        <w:t>20</w:t>
+        <w:t>13</w:t>
       </w:r>
       <w:r>
         <w:rPr>
@@ -502,31 +501,18 @@
           <w:tcPr>
             <w:tcW w:w="2292" w:type="dxa"/>
           </w:tcPr>
-          <w:p>
-            <w:r>
-              <w:rPr>
-                <w:color w:val="00B0F0"/>
-              </w:rPr>
-              <w:t>Project Structure</w:t>
-            </w:r>
-          </w:p>
-        </w:tc>
-        <w:tc>
-          <w:tcPr>
-            <w:tcW w:w="2292" w:type="dxa"/>
-          </w:tcPr>
-          <w:p>
-            <w:pPr>
-              <w:rPr>
-                <w:color w:val="00B0F0"/>
-              </w:rPr>
-            </w:pPr>
-            <w:r>
-              <w:t>Basic Structure of the Website</w:t>
-            </w:r>
-            <w:r>
-              <w:t xml:space="preserve"> for the Project chosen in research </w:t>
-            </w:r>
+          <w:p/>
+        </w:tc>
+        <w:tc>
+          <w:tcPr>
+            <w:tcW w:w="2292" w:type="dxa"/>
+          </w:tcPr>
+          <w:p>
+            <w:pPr>
+              <w:rPr>
+                <w:color w:val="00B0F0"/>
+              </w:rPr>
+            </w:pPr>
           </w:p>
         </w:tc>
         <w:tc>
@@ -565,54 +551,69 @@
           <w:p>
             <w:pPr>
               <w:rPr>
-                <w:color w:val="00B0F0"/>
-              </w:rPr>
-            </w:pPr>
-            <w:r>
-              <w:rPr>
-                <w:color w:val="00B0F0"/>
-              </w:rPr>
-              <w:t>Cleaned Code</w:t>
-            </w:r>
-          </w:p>
-        </w:tc>
-        <w:tc>
-          <w:tcPr>
-            <w:tcW w:w="2292" w:type="dxa"/>
-          </w:tcPr>
-          <w:p>
-            <w:pPr>
-              <w:rPr>
-                <w:color w:val="00B0F0"/>
-              </w:rPr>
-            </w:pPr>
-            <w:r>
-              <w:t>Sanitized code and colour scheme of the project website chosen</w:t>
-            </w:r>
-          </w:p>
-        </w:tc>
-        <w:tc>
-          <w:tcPr>
-            <w:tcW w:w="2292" w:type="dxa"/>
-          </w:tcPr>
-          <w:p>
-            <w:pPr>
-              <w:rPr>
-                <w:color w:val="00B0F0"/>
-              </w:rPr>
-            </w:pPr>
-          </w:p>
-        </w:tc>
-        <w:tc>
-          <w:tcPr>
-            <w:tcW w:w="2292" w:type="dxa"/>
-          </w:tcPr>
-          <w:p>
-            <w:pPr>
-              <w:rPr>
-                <w:color w:val="00B0F0"/>
-              </w:rPr>
-            </w:pPr>
+                <w:color w:val="00B050"/>
+              </w:rPr>
+            </w:pPr>
+            <w:r>
+              <w:rPr>
+                <w:color w:val="00B050"/>
+              </w:rPr>
+              <w:t>Nothing Much busy with other assignments</w:t>
+            </w:r>
+          </w:p>
+        </w:tc>
+        <w:tc>
+          <w:tcPr>
+            <w:tcW w:w="2292" w:type="dxa"/>
+          </w:tcPr>
+          <w:p>
+            <w:pPr>
+              <w:rPr>
+                <w:color w:val="00B050"/>
+              </w:rPr>
+            </w:pPr>
+            <w:r>
+              <w:rPr>
+                <w:color w:val="00B050"/>
+              </w:rPr>
+              <w:t>Nothing Much busy with other assignments</w:t>
+            </w:r>
+          </w:p>
+        </w:tc>
+        <w:tc>
+          <w:tcPr>
+            <w:tcW w:w="2292" w:type="dxa"/>
+          </w:tcPr>
+          <w:p>
+            <w:pPr>
+              <w:rPr>
+                <w:color w:val="00B050"/>
+              </w:rPr>
+            </w:pPr>
+            <w:r>
+              <w:rPr>
+                <w:color w:val="00B050"/>
+              </w:rPr>
+              <w:t>Nothing Much busy with other assignments</w:t>
+            </w:r>
+          </w:p>
+        </w:tc>
+        <w:tc>
+          <w:tcPr>
+            <w:tcW w:w="2292" w:type="dxa"/>
+          </w:tcPr>
+          <w:p>
+            <w:pPr>
+              <w:rPr>
+                <w:color w:val="00B050"/>
+              </w:rPr>
+            </w:pPr>
+            <w:r>
+              <w:rPr>
+                <w:color w:val="00B050"/>
+              </w:rPr>
+              <w:t>Nothing Much busy with other assignments</w:t>
+            </w:r>
           </w:p>
         </w:tc>
       </w:tr>
@@ -630,27 +631,18 @@
                 <w:color w:val="00B0F0"/>
               </w:rPr>
             </w:pPr>
-            <w:r>
-              <w:rPr>
-                <w:color w:val="00B0F0"/>
-              </w:rPr>
-              <w:t xml:space="preserve">Structure to design   </w:t>
-            </w:r>
-          </w:p>
-        </w:tc>
-        <w:tc>
-          <w:tcPr>
-            <w:tcW w:w="2292" w:type="dxa"/>
-          </w:tcPr>
-          <w:p>
-            <w:pPr>
-              <w:rPr>
-                <w:color w:val="00B0F0"/>
-              </w:rPr>
-            </w:pPr>
-            <w:r>
-              <w:t xml:space="preserve">Project template changed in structure to suit my project design plan  </w:t>
-            </w:r>
+          </w:p>
+        </w:tc>
+        <w:tc>
+          <w:tcPr>
+            <w:tcW w:w="2292" w:type="dxa"/>
+          </w:tcPr>
+          <w:p>
+            <w:pPr>
+              <w:rPr>
+                <w:color w:val="00B0F0"/>
+              </w:rPr>
+            </w:pPr>
           </w:p>
         </w:tc>
         <w:tc>
@@ -696,7 +688,13 @@
         <w:rPr>
           <w:color w:val="00B0F0"/>
         </w:rPr>
-        <w:t>WEEK 1 (27</w:t>
+        <w:t>WEEK 1 (2</w:t>
+      </w:r>
+      <w:r>
+        <w:rPr>
+          <w:color w:val="00B0F0"/>
+        </w:rPr>
+        <w:t>0</w:t>
       </w:r>
       <w:r>
         <w:rPr>
@@ -833,25 +831,28 @@
               <w:rPr>
                 <w:color w:val="00B0F0"/>
               </w:rPr>
-              <w:t>Project Structure</w:t>
-            </w:r>
-          </w:p>
-        </w:tc>
-        <w:tc>
-          <w:tcPr>
-            <w:tcW w:w="2292" w:type="dxa"/>
-          </w:tcPr>
-          <w:p>
-            <w:pPr>
-              <w:rPr>
-                <w:color w:val="00B0F0"/>
-              </w:rPr>
-            </w:pPr>
-            <w:r>
-              <w:t>Basic Structure of the Website</w:t>
-            </w:r>
-            <w:r>
-              <w:t xml:space="preserve"> for the Project chosen in research </w:t>
+              <w:t xml:space="preserve">Project </w:t>
+            </w:r>
+            <w:r>
+              <w:rPr>
+                <w:color w:val="00B0F0"/>
+              </w:rPr>
+              <w:t>Interim Report</w:t>
+            </w:r>
+          </w:p>
+        </w:tc>
+        <w:tc>
+          <w:tcPr>
+            <w:tcW w:w="2292" w:type="dxa"/>
+          </w:tcPr>
+          <w:p>
+            <w:pPr>
+              <w:rPr>
+                <w:color w:val="00B0F0"/>
+              </w:rPr>
+            </w:pPr>
+            <w:r>
+              <w:t xml:space="preserve">Basic templates to suit my project were being looked at with the interim report </w:t>
             </w:r>
           </w:p>
         </w:tc>
@@ -899,22 +900,22 @@
                 <w:color w:val="00B0F0"/>
               </w:rPr>
               <w:lastRenderedPageBreak/>
-              <w:t>Cleaned Code</w:t>
-            </w:r>
-          </w:p>
-        </w:tc>
-        <w:tc>
-          <w:tcPr>
-            <w:tcW w:w="2292" w:type="dxa"/>
-          </w:tcPr>
-          <w:p>
-            <w:pPr>
-              <w:rPr>
-                <w:color w:val="00B0F0"/>
-              </w:rPr>
-            </w:pPr>
-            <w:r>
-              <w:t>Sanitized code and colour scheme of the project website chosen</w:t>
+              <w:t xml:space="preserve">Brainstorm Code and Project Idea </w:t>
+            </w:r>
+          </w:p>
+        </w:tc>
+        <w:tc>
+          <w:tcPr>
+            <w:tcW w:w="2292" w:type="dxa"/>
+          </w:tcPr>
+          <w:p>
+            <w:pPr>
+              <w:rPr>
+                <w:color w:val="00B0F0"/>
+              </w:rPr>
+            </w:pPr>
+            <w:r>
+              <w:t>Conducted a brainstorming session with the project team to generate ideas for the project</w:t>
             </w:r>
           </w:p>
         </w:tc>
@@ -976,7 +977,10 @@
               </w:rPr>
             </w:pPr>
             <w:r>
-              <w:t xml:space="preserve">Project template changed in structure to suit my project design plan  </w:t>
+              <w:t>Project template changed in structure to suit my project design plan</w:t>
+            </w:r>
+            <w:r>
+              <w:t xml:space="preserve"> (went through several of them)</w:t>
             </w:r>
           </w:p>
         </w:tc>
@@ -1221,6 +1225,9 @@
                 <w:color w:val="00B0F0"/>
               </w:rPr>
             </w:pPr>
+            <w:r>
+              <w:t xml:space="preserve">Got approved by supervisor </w:t>
+            </w:r>
           </w:p>
         </w:tc>
       </w:tr>
@@ -1384,7 +1391,7 @@
         <w:rPr>
           <w:color w:val="00B0F0"/>
         </w:rPr>
-        <w:t>7</w:t>
+        <w:t>6</w:t>
       </w:r>
       <w:r>
         <w:rPr>
@@ -1754,7 +1761,13 @@
         <w:rPr>
           <w:color w:val="00B0F0"/>
         </w:rPr>
-        <w:t>14</w:t>
+        <w:t>1</w:t>
+      </w:r>
+      <w:r>
+        <w:rPr>
+          <w:color w:val="00B0F0"/>
+        </w:rPr>
+        <w:t>3</w:t>
       </w:r>
       <w:r>
         <w:rPr>
@@ -2146,7 +2159,7 @@
         <w:rPr>
           <w:color w:val="00B0F0"/>
         </w:rPr>
-        <w:t>1</w:t>
+        <w:t>0</w:t>
       </w:r>
       <w:r>
         <w:rPr>
@@ -2677,11 +2690,7 @@
           <w:tcPr>
             <w:tcW w:w="2292" w:type="dxa"/>
           </w:tcPr>
-          <w:p>
-            <w:r>
-              <w:t xml:space="preserve">Patterns </w:t>
-            </w:r>
-          </w:p>
+          <w:p/>
         </w:tc>
         <w:tc>
           <w:tcPr>
@@ -2736,46 +2745,64 @@
             </w:pPr>
             <w:r>
               <w:rPr>
-                <w:color w:val="00B0F0"/>
-              </w:rPr>
-              <w:t>Admin Role based security</w:t>
-            </w:r>
-          </w:p>
-        </w:tc>
-        <w:tc>
-          <w:tcPr>
-            <w:tcW w:w="2292" w:type="dxa"/>
-          </w:tcPr>
-          <w:p>
-            <w:pPr>
-              <w:rPr>
-                <w:color w:val="00B0F0"/>
-              </w:rPr>
-            </w:pPr>
-          </w:p>
-        </w:tc>
-        <w:tc>
-          <w:tcPr>
-            <w:tcW w:w="2292" w:type="dxa"/>
-          </w:tcPr>
-          <w:p>
-            <w:pPr>
-              <w:rPr>
-                <w:color w:val="00B0F0"/>
-              </w:rPr>
-            </w:pPr>
-          </w:p>
-        </w:tc>
-        <w:tc>
-          <w:tcPr>
-            <w:tcW w:w="2292" w:type="dxa"/>
-          </w:tcPr>
-          <w:p>
-            <w:pPr>
-              <w:rPr>
-                <w:color w:val="00B0F0"/>
-              </w:rPr>
-            </w:pPr>
+                <w:color w:val="00B050"/>
+              </w:rPr>
+              <w:t>Nothing Much busy with other assignments</w:t>
+            </w:r>
+          </w:p>
+        </w:tc>
+        <w:tc>
+          <w:tcPr>
+            <w:tcW w:w="2292" w:type="dxa"/>
+          </w:tcPr>
+          <w:p>
+            <w:pPr>
+              <w:rPr>
+                <w:color w:val="00B0F0"/>
+              </w:rPr>
+            </w:pPr>
+            <w:r>
+              <w:rPr>
+                <w:color w:val="00B050"/>
+              </w:rPr>
+              <w:t>Nothing Much busy with other assignments</w:t>
+            </w:r>
+          </w:p>
+        </w:tc>
+        <w:tc>
+          <w:tcPr>
+            <w:tcW w:w="2292" w:type="dxa"/>
+          </w:tcPr>
+          <w:p>
+            <w:pPr>
+              <w:rPr>
+                <w:color w:val="00B0F0"/>
+              </w:rPr>
+            </w:pPr>
+            <w:r>
+              <w:rPr>
+                <w:color w:val="00B050"/>
+              </w:rPr>
+              <w:t>Nothing Much busy with other assignments</w:t>
+            </w:r>
+          </w:p>
+        </w:tc>
+        <w:tc>
+          <w:tcPr>
+            <w:tcW w:w="2292" w:type="dxa"/>
+          </w:tcPr>
+          <w:p>
+            <w:pPr>
+              <w:rPr>
+                <w:color w:val="00B0F0"/>
+              </w:rPr>
+            </w:pPr>
+            <w:r>
+              <w:rPr>
+                <w:color w:val="00B050"/>
+              </w:rPr>
+              <w:t>Nothing Much busy with other assignments</w:t>
+            </w:r>
           </w:p>
         </w:tc>
       </w:tr>
@@ -2793,12 +2820,6 @@
                 <w:color w:val="00B0F0"/>
               </w:rPr>
             </w:pPr>
-            <w:r>
-              <w:rPr>
-                <w:color w:val="00B0F0"/>
-              </w:rPr>
-              <w:t xml:space="preserve">Tables and complete functionality </w:t>
-            </w:r>
           </w:p>
         </w:tc>
         <w:tc>
@@ -3008,6 +3029,9 @@
           </w:tcPr>
           <w:p>
             <w:r>
+              <w:rPr>
+                <w:color w:val="00B0F0"/>
+              </w:rPr>
               <w:t xml:space="preserve">Patterns </w:t>
             </w:r>
           </w:p>
@@ -3017,35 +3041,36 @@
             <w:tcW w:w="2292" w:type="dxa"/>
           </w:tcPr>
           <w:p>
-            <w:pPr>
-              <w:rPr>
-                <w:color w:val="00B0F0"/>
-              </w:rPr>
-            </w:pPr>
-          </w:p>
-        </w:tc>
-        <w:tc>
-          <w:tcPr>
-            <w:tcW w:w="2292" w:type="dxa"/>
-          </w:tcPr>
-          <w:p>
-            <w:pPr>
-              <w:rPr>
-                <w:color w:val="00B0F0"/>
-              </w:rPr>
-            </w:pPr>
-          </w:p>
-        </w:tc>
-        <w:tc>
-          <w:tcPr>
-            <w:tcW w:w="2292" w:type="dxa"/>
-          </w:tcPr>
-          <w:p>
-            <w:pPr>
-              <w:rPr>
-                <w:color w:val="00B0F0"/>
-              </w:rPr>
-            </w:pPr>
+            <w:r>
+              <w:t xml:space="preserve">Had a discussion on including patterns in the project </w:t>
+            </w:r>
+          </w:p>
+        </w:tc>
+        <w:tc>
+          <w:tcPr>
+            <w:tcW w:w="2292" w:type="dxa"/>
+          </w:tcPr>
+          <w:p>
+            <w:pPr>
+              <w:rPr>
+                <w:color w:val="00B0F0"/>
+              </w:rPr>
+            </w:pPr>
+          </w:p>
+        </w:tc>
+        <w:tc>
+          <w:tcPr>
+            <w:tcW w:w="2292" w:type="dxa"/>
+          </w:tcPr>
+          <w:p>
+            <w:pPr>
+              <w:rPr>
+                <w:color w:val="00B0F0"/>
+              </w:rPr>
+            </w:pPr>
+            <w:r>
+              <w:t xml:space="preserve">Told to do it if I had the time </w:t>
+            </w:r>
           </w:p>
         </w:tc>
       </w:tr>
@@ -3093,18 +3118,24 @@
                 <w:color w:val="00B0F0"/>
               </w:rPr>
             </w:pPr>
-          </w:p>
-        </w:tc>
-        <w:tc>
-          <w:tcPr>
-            <w:tcW w:w="2292" w:type="dxa"/>
-          </w:tcPr>
-          <w:p>
-            <w:pPr>
-              <w:rPr>
-                <w:color w:val="00B0F0"/>
-              </w:rPr>
-            </w:pPr>
+            <w:r>
+              <w:t xml:space="preserve">Wanted to leave till last if I had the time </w:t>
+            </w:r>
+          </w:p>
+        </w:tc>
+        <w:tc>
+          <w:tcPr>
+            <w:tcW w:w="2292" w:type="dxa"/>
+          </w:tcPr>
+          <w:p>
+            <w:pPr>
+              <w:rPr>
+                <w:color w:val="00B0F0"/>
+              </w:rPr>
+            </w:pPr>
+            <w:r>
+              <w:t>Told to do it if I had the time</w:t>
+            </w:r>
           </w:p>
         </w:tc>
       </w:tr>
@@ -3140,30 +3171,39 @@
                 <w:color w:val="00B0F0"/>
               </w:rPr>
             </w:pPr>
-          </w:p>
-        </w:tc>
-        <w:tc>
-          <w:tcPr>
-            <w:tcW w:w="2292" w:type="dxa"/>
-          </w:tcPr>
-          <w:p>
-            <w:pPr>
-              <w:rPr>
-                <w:color w:val="00B0F0"/>
-              </w:rPr>
-            </w:pPr>
-          </w:p>
-        </w:tc>
-        <w:tc>
-          <w:tcPr>
-            <w:tcW w:w="2292" w:type="dxa"/>
-          </w:tcPr>
-          <w:p>
-            <w:pPr>
-              <w:rPr>
-                <w:color w:val="00B0F0"/>
-              </w:rPr>
-            </w:pPr>
+            <w:r>
+              <w:t xml:space="preserve">Core display of the website information </w:t>
+            </w:r>
+          </w:p>
+        </w:tc>
+        <w:tc>
+          <w:tcPr>
+            <w:tcW w:w="2292" w:type="dxa"/>
+          </w:tcPr>
+          <w:p>
+            <w:pPr>
+              <w:rPr>
+                <w:color w:val="00B0F0"/>
+              </w:rPr>
+            </w:pPr>
+          </w:p>
+        </w:tc>
+        <w:tc>
+          <w:tcPr>
+            <w:tcW w:w="2292" w:type="dxa"/>
+          </w:tcPr>
+          <w:p>
+            <w:pPr>
+              <w:rPr>
+                <w:color w:val="00B0F0"/>
+              </w:rPr>
+            </w:pPr>
+            <w:r>
+              <w:t xml:space="preserve">Told to do it </w:t>
+            </w:r>
+            <w:r>
+              <w:t>first (Core)</w:t>
+            </w:r>
           </w:p>
         </w:tc>
       </w:tr>
@@ -3343,20 +3383,26 @@
           </w:tcPr>
           <w:p>
             <w:r>
-              <w:t xml:space="preserve">Patterns </w:t>
-            </w:r>
-          </w:p>
-        </w:tc>
-        <w:tc>
-          <w:tcPr>
-            <w:tcW w:w="2292" w:type="dxa"/>
-          </w:tcPr>
-          <w:p>
-            <w:pPr>
-              <w:rPr>
-                <w:color w:val="00B0F0"/>
-              </w:rPr>
-            </w:pPr>
+              <w:rPr>
+                <w:color w:val="00B0F0"/>
+              </w:rPr>
+              <w:t>CRUD working perfect</w:t>
+            </w:r>
+          </w:p>
+        </w:tc>
+        <w:tc>
+          <w:tcPr>
+            <w:tcW w:w="2292" w:type="dxa"/>
+          </w:tcPr>
+          <w:p>
+            <w:pPr>
+              <w:rPr>
+                <w:color w:val="00B0F0"/>
+              </w:rPr>
+            </w:pPr>
+            <w:r>
+              <w:t xml:space="preserve">finished crud perfectly </w:t>
+            </w:r>
           </w:p>
         </w:tc>
         <w:tc>
@@ -3402,44 +3448,51 @@
               <w:rPr>
                 <w:color w:val="00B0F0"/>
               </w:rPr>
-              <w:t>Admin Role based security</w:t>
-            </w:r>
-          </w:p>
-        </w:tc>
-        <w:tc>
-          <w:tcPr>
-            <w:tcW w:w="2292" w:type="dxa"/>
-          </w:tcPr>
-          <w:p>
-            <w:pPr>
-              <w:rPr>
-                <w:color w:val="00B0F0"/>
-              </w:rPr>
-            </w:pPr>
-          </w:p>
-        </w:tc>
-        <w:tc>
-          <w:tcPr>
-            <w:tcW w:w="2292" w:type="dxa"/>
-          </w:tcPr>
-          <w:p>
-            <w:pPr>
-              <w:rPr>
-                <w:color w:val="00B0F0"/>
-              </w:rPr>
-            </w:pPr>
-          </w:p>
-        </w:tc>
-        <w:tc>
-          <w:tcPr>
-            <w:tcW w:w="2292" w:type="dxa"/>
-          </w:tcPr>
-          <w:p>
-            <w:pPr>
-              <w:rPr>
-                <w:color w:val="00B0F0"/>
-              </w:rPr>
-            </w:pPr>
+              <w:t xml:space="preserve">Admin </w:t>
+            </w:r>
+            <w:r>
+              <w:rPr>
+                <w:color w:val="00B0F0"/>
+              </w:rPr>
+              <w:t>Login</w:t>
+            </w:r>
+          </w:p>
+        </w:tc>
+        <w:tc>
+          <w:tcPr>
+            <w:tcW w:w="2292" w:type="dxa"/>
+          </w:tcPr>
+          <w:p>
+            <w:pPr>
+              <w:rPr>
+                <w:color w:val="00B0F0"/>
+              </w:rPr>
+            </w:pPr>
+            <w:r>
+              <w:t xml:space="preserve">Successfully added CRUD  </w:t>
+            </w:r>
+          </w:p>
+        </w:tc>
+        <w:tc>
+          <w:tcPr>
+            <w:tcW w:w="2292" w:type="dxa"/>
+          </w:tcPr>
+          <w:p>
+            <w:pPr>
+              <w:rPr>
+                <w:color w:val="00B0F0"/>
+              </w:rPr>
+            </w:pPr>
+          </w:p>
+        </w:tc>
+        <w:tc>
+          <w:tcPr>
+            <w:tcW w:w="2292" w:type="dxa"/>
+          </w:tcPr>
+          <w:p>
+            <w:r>
+              <w:t xml:space="preserve">Approved </w:t>
+            </w:r>
           </w:p>
         </w:tc>
       </w:tr>
@@ -3464,42 +3517,54 @@
               <w:lastRenderedPageBreak/>
               <w:t xml:space="preserve">Tables and complete functionality </w:t>
             </w:r>
-          </w:p>
-        </w:tc>
-        <w:tc>
-          <w:tcPr>
-            <w:tcW w:w="2292" w:type="dxa"/>
-          </w:tcPr>
-          <w:p>
-            <w:pPr>
-              <w:rPr>
-                <w:color w:val="00B0F0"/>
-              </w:rPr>
-            </w:pPr>
-          </w:p>
-        </w:tc>
-        <w:tc>
-          <w:tcPr>
-            <w:tcW w:w="2292" w:type="dxa"/>
-          </w:tcPr>
-          <w:p>
-            <w:pPr>
-              <w:rPr>
-                <w:color w:val="00B0F0"/>
-              </w:rPr>
-            </w:pPr>
-          </w:p>
-        </w:tc>
-        <w:tc>
-          <w:tcPr>
-            <w:tcW w:w="2292" w:type="dxa"/>
-          </w:tcPr>
-          <w:p>
-            <w:pPr>
-              <w:rPr>
-                <w:color w:val="00B0F0"/>
-              </w:rPr>
-            </w:pPr>
+            <w:r>
+              <w:rPr>
+                <w:color w:val="00B0F0"/>
+              </w:rPr>
+              <w:t xml:space="preserve">done </w:t>
+            </w:r>
+          </w:p>
+        </w:tc>
+        <w:tc>
+          <w:tcPr>
+            <w:tcW w:w="2292" w:type="dxa"/>
+          </w:tcPr>
+          <w:p>
+            <w:pPr>
+              <w:rPr>
+                <w:color w:val="00B0F0"/>
+              </w:rPr>
+            </w:pPr>
+            <w:r>
+              <w:t>All the table info was ready to display update and delete</w:t>
+            </w:r>
+          </w:p>
+        </w:tc>
+        <w:tc>
+          <w:tcPr>
+            <w:tcW w:w="2292" w:type="dxa"/>
+          </w:tcPr>
+          <w:p>
+            <w:pPr>
+              <w:rPr>
+                <w:color w:val="00B0F0"/>
+              </w:rPr>
+            </w:pPr>
+          </w:p>
+        </w:tc>
+        <w:tc>
+          <w:tcPr>
+            <w:tcW w:w="2292" w:type="dxa"/>
+          </w:tcPr>
+          <w:p>
+            <w:pPr>
+              <w:rPr>
+                <w:color w:val="00B0F0"/>
+              </w:rPr>
+            </w:pPr>
+            <w:r>
+              <w:t xml:space="preserve">Told to add more columns </w:t>
+            </w:r>
           </w:p>
         </w:tc>
       </w:tr>
@@ -3533,13 +3598,7 @@
         <w:rPr>
           <w:color w:val="00B0F0"/>
         </w:rPr>
-        <w:t>1</w:t>
-      </w:r>
-      <w:r>
-        <w:rPr>
-          <w:color w:val="00B0F0"/>
-        </w:rPr>
-        <w:t>7</w:t>
+        <w:t>17</w:t>
       </w:r>
       <w:r>
         <w:rPr>
@@ -3685,32 +3744,38 @@
           </w:tcPr>
           <w:p>
             <w:r>
-              <w:t xml:space="preserve">Patterns </w:t>
-            </w:r>
-          </w:p>
-        </w:tc>
-        <w:tc>
-          <w:tcPr>
-            <w:tcW w:w="2292" w:type="dxa"/>
-          </w:tcPr>
-          <w:p>
-            <w:pPr>
-              <w:rPr>
-                <w:color w:val="00B0F0"/>
-              </w:rPr>
-            </w:pPr>
-          </w:p>
-        </w:tc>
-        <w:tc>
-          <w:tcPr>
-            <w:tcW w:w="2292" w:type="dxa"/>
-          </w:tcPr>
-          <w:p>
-            <w:pPr>
-              <w:rPr>
-                <w:color w:val="00B0F0"/>
-              </w:rPr>
-            </w:pPr>
+              <w:rPr>
+                <w:color w:val="00B0F0"/>
+              </w:rPr>
+              <w:t xml:space="preserve">Cloud Aspect of the project was started </w:t>
+            </w:r>
+          </w:p>
+        </w:tc>
+        <w:tc>
+          <w:tcPr>
+            <w:tcW w:w="2292" w:type="dxa"/>
+          </w:tcPr>
+          <w:p>
+            <w:pPr>
+              <w:rPr>
+                <w:color w:val="00B0F0"/>
+              </w:rPr>
+            </w:pPr>
+          </w:p>
+        </w:tc>
+        <w:tc>
+          <w:tcPr>
+            <w:tcW w:w="2292" w:type="dxa"/>
+          </w:tcPr>
+          <w:p>
+            <w:pPr>
+              <w:rPr>
+                <w:color w:val="00B0F0"/>
+              </w:rPr>
+            </w:pPr>
+            <w:r>
+              <w:t xml:space="preserve">Got little confused </w:t>
+            </w:r>
           </w:p>
         </w:tc>
         <w:tc>
@@ -3744,44 +3809,74 @@
               <w:rPr>
                 <w:color w:val="00B0F0"/>
               </w:rPr>
-              <w:t>Admin Role based security</w:t>
-            </w:r>
-          </w:p>
-        </w:tc>
-        <w:tc>
-          <w:tcPr>
-            <w:tcW w:w="2292" w:type="dxa"/>
-          </w:tcPr>
-          <w:p>
-            <w:pPr>
-              <w:rPr>
-                <w:color w:val="00B0F0"/>
-              </w:rPr>
-            </w:pPr>
-          </w:p>
-        </w:tc>
-        <w:tc>
-          <w:tcPr>
-            <w:tcW w:w="2292" w:type="dxa"/>
-          </w:tcPr>
-          <w:p>
-            <w:pPr>
-              <w:rPr>
-                <w:color w:val="00B0F0"/>
-              </w:rPr>
-            </w:pPr>
-          </w:p>
-        </w:tc>
-        <w:tc>
-          <w:tcPr>
-            <w:tcW w:w="2292" w:type="dxa"/>
-          </w:tcPr>
-          <w:p>
-            <w:pPr>
-              <w:rPr>
-                <w:color w:val="00B0F0"/>
-              </w:rPr>
-            </w:pPr>
+              <w:t xml:space="preserve">Installing LAMP Stack, Running Instances and pushing entire </w:t>
+            </w:r>
+            <w:r>
+              <w:rPr>
+                <w:color w:val="00B0F0"/>
+              </w:rPr>
+              <w:t>project</w:t>
+            </w:r>
+            <w:r>
+              <w:rPr>
+                <w:color w:val="00B0F0"/>
+              </w:rPr>
+              <w:t xml:space="preserve"> o</w:t>
+            </w:r>
+            <w:r>
+              <w:rPr>
+                <w:color w:val="00B0F0"/>
+              </w:rPr>
+              <w:t xml:space="preserve">n Cloud </w:t>
+            </w:r>
+          </w:p>
+        </w:tc>
+        <w:tc>
+          <w:tcPr>
+            <w:tcW w:w="2292" w:type="dxa"/>
+          </w:tcPr>
+          <w:p>
+            <w:pPr>
+              <w:rPr>
+                <w:color w:val="00B0F0"/>
+              </w:rPr>
+            </w:pPr>
+            <w:r>
+              <w:t xml:space="preserve">Installing all the required components for the project to run on cloud </w:t>
+            </w:r>
+          </w:p>
+        </w:tc>
+        <w:tc>
+          <w:tcPr>
+            <w:tcW w:w="2292" w:type="dxa"/>
+          </w:tcPr>
+          <w:p>
+            <w:pPr>
+              <w:rPr>
+                <w:color w:val="00B0F0"/>
+              </w:rPr>
+            </w:pPr>
+          </w:p>
+        </w:tc>
+        <w:tc>
+          <w:tcPr>
+            <w:tcW w:w="2292" w:type="dxa"/>
+          </w:tcPr>
+          <w:p>
+            <w:pPr>
+              <w:rPr>
+                <w:color w:val="00B0F0"/>
+              </w:rPr>
+            </w:pPr>
+            <w:r>
+              <w:t>Got advi</w:t>
+            </w:r>
+            <w:r>
+              <w:t xml:space="preserve">ce </w:t>
+            </w:r>
+            <w:r>
+              <w:t xml:space="preserve">from second reader </w:t>
+            </w:r>
           </w:p>
         </w:tc>
       </w:tr>
@@ -3803,32 +3898,35 @@
               <w:rPr>
                 <w:color w:val="00B0F0"/>
               </w:rPr>
-              <w:t xml:space="preserve">Tables and complete functionality </w:t>
-            </w:r>
-          </w:p>
-        </w:tc>
-        <w:tc>
-          <w:tcPr>
-            <w:tcW w:w="2292" w:type="dxa"/>
-          </w:tcPr>
-          <w:p>
-            <w:pPr>
-              <w:rPr>
-                <w:color w:val="00B0F0"/>
-              </w:rPr>
-            </w:pPr>
-          </w:p>
-        </w:tc>
-        <w:tc>
-          <w:tcPr>
-            <w:tcW w:w="2292" w:type="dxa"/>
-          </w:tcPr>
-          <w:p>
-            <w:pPr>
-              <w:rPr>
-                <w:color w:val="00B0F0"/>
-              </w:rPr>
-            </w:pPr>
+              <w:t xml:space="preserve">Made sure the PHP my admin and project running on Instance was successful </w:t>
+            </w:r>
+          </w:p>
+        </w:tc>
+        <w:tc>
+          <w:tcPr>
+            <w:tcW w:w="2292" w:type="dxa"/>
+          </w:tcPr>
+          <w:p>
+            <w:pPr>
+              <w:rPr>
+                <w:color w:val="00B0F0"/>
+              </w:rPr>
+            </w:pPr>
+          </w:p>
+        </w:tc>
+        <w:tc>
+          <w:tcPr>
+            <w:tcW w:w="2292" w:type="dxa"/>
+          </w:tcPr>
+          <w:p>
+            <w:pPr>
+              <w:rPr>
+                <w:color w:val="00B0F0"/>
+              </w:rPr>
+            </w:pPr>
+            <w:r>
+              <w:t xml:space="preserve">Took some time and attempts but successful </w:t>
+            </w:r>
           </w:p>
         </w:tc>
         <w:tc>
@@ -4020,32 +4118,56 @@
           </w:tcPr>
           <w:p>
             <w:r>
-              <w:t xml:space="preserve">Patterns </w:t>
-            </w:r>
-          </w:p>
-        </w:tc>
-        <w:tc>
-          <w:tcPr>
-            <w:tcW w:w="2292" w:type="dxa"/>
-          </w:tcPr>
-          <w:p>
-            <w:pPr>
-              <w:rPr>
-                <w:color w:val="00B0F0"/>
-              </w:rPr>
-            </w:pPr>
-          </w:p>
-        </w:tc>
-        <w:tc>
-          <w:tcPr>
-            <w:tcW w:w="2292" w:type="dxa"/>
-          </w:tcPr>
-          <w:p>
-            <w:pPr>
-              <w:rPr>
-                <w:color w:val="00B0F0"/>
-              </w:rPr>
-            </w:pPr>
+              <w:rPr>
+                <w:color w:val="00B0F0"/>
+              </w:rPr>
+              <w:t xml:space="preserve">Entire UI of Website Uniformed </w:t>
+            </w:r>
+            <w:r>
+              <w:rPr>
+                <w:color w:val="00B0F0"/>
+              </w:rPr>
+              <w:t xml:space="preserve"> </w:t>
+            </w:r>
+          </w:p>
+        </w:tc>
+        <w:tc>
+          <w:tcPr>
+            <w:tcW w:w="2292" w:type="dxa"/>
+          </w:tcPr>
+          <w:p>
+            <w:pPr>
+              <w:rPr>
+                <w:color w:val="00B0F0"/>
+              </w:rPr>
+            </w:pPr>
+            <w:r>
+              <w:t xml:space="preserve">The UI was checked and </w:t>
+            </w:r>
+            <w:r>
+              <w:t xml:space="preserve">made sure looked neat and nice </w:t>
+            </w:r>
+          </w:p>
+        </w:tc>
+        <w:tc>
+          <w:tcPr>
+            <w:tcW w:w="2292" w:type="dxa"/>
+          </w:tcPr>
+          <w:p>
+            <w:pPr>
+              <w:rPr>
+                <w:color w:val="00B0F0"/>
+              </w:rPr>
+            </w:pPr>
+            <w:r>
+              <w:t>Not</w:t>
+            </w:r>
+            <w:r>
+              <w:t>h</w:t>
+            </w:r>
+            <w:r>
+              <w:t xml:space="preserve">ing much </w:t>
+            </w:r>
           </w:p>
         </w:tc>
         <w:tc>
@@ -4079,32 +4201,50 @@
               <w:rPr>
                 <w:color w:val="00B0F0"/>
               </w:rPr>
-              <w:t>Admin Role based security</w:t>
-            </w:r>
-          </w:p>
-        </w:tc>
-        <w:tc>
-          <w:tcPr>
-            <w:tcW w:w="2292" w:type="dxa"/>
-          </w:tcPr>
-          <w:p>
-            <w:pPr>
-              <w:rPr>
-                <w:color w:val="00B0F0"/>
-              </w:rPr>
-            </w:pPr>
-          </w:p>
-        </w:tc>
-        <w:tc>
-          <w:tcPr>
-            <w:tcW w:w="2292" w:type="dxa"/>
-          </w:tcPr>
-          <w:p>
-            <w:pPr>
-              <w:rPr>
-                <w:color w:val="00B0F0"/>
-              </w:rPr>
-            </w:pPr>
+              <w:t xml:space="preserve">Admin </w:t>
+            </w:r>
+            <w:r>
+              <w:rPr>
+                <w:color w:val="00B0F0"/>
+              </w:rPr>
+              <w:t xml:space="preserve">Login , User Login and Employee Login </w:t>
+            </w:r>
+          </w:p>
+        </w:tc>
+        <w:tc>
+          <w:tcPr>
+            <w:tcW w:w="2292" w:type="dxa"/>
+          </w:tcPr>
+          <w:p>
+            <w:pPr>
+              <w:rPr>
+                <w:color w:val="00B0F0"/>
+              </w:rPr>
+            </w:pPr>
+            <w:r>
+              <w:t>All logins were changed to the same CSS styling common for all logins on the website</w:t>
+            </w:r>
+          </w:p>
+        </w:tc>
+        <w:tc>
+          <w:tcPr>
+            <w:tcW w:w="2292" w:type="dxa"/>
+          </w:tcPr>
+          <w:p>
+            <w:pPr>
+              <w:rPr>
+                <w:color w:val="00B0F0"/>
+              </w:rPr>
+            </w:pPr>
+            <w:r>
+              <w:t>Not</w:t>
+            </w:r>
+            <w:r>
+              <w:t>h</w:t>
+            </w:r>
+            <w:r>
+              <w:t>ing much</w:t>
+            </w:r>
           </w:p>
         </w:tc>
         <w:tc>
@@ -4138,32 +4278,50 @@
               <w:rPr>
                 <w:color w:val="00B0F0"/>
               </w:rPr>
-              <w:t xml:space="preserve">Tables and complete functionality </w:t>
-            </w:r>
-          </w:p>
-        </w:tc>
-        <w:tc>
-          <w:tcPr>
-            <w:tcW w:w="2292" w:type="dxa"/>
-          </w:tcPr>
-          <w:p>
-            <w:pPr>
-              <w:rPr>
-                <w:color w:val="00B0F0"/>
-              </w:rPr>
-            </w:pPr>
-          </w:p>
-        </w:tc>
-        <w:tc>
-          <w:tcPr>
-            <w:tcW w:w="2292" w:type="dxa"/>
-          </w:tcPr>
-          <w:p>
-            <w:pPr>
-              <w:rPr>
-                <w:color w:val="00B0F0"/>
-              </w:rPr>
-            </w:pPr>
+              <w:t>Tables and complete functionality</w:t>
+            </w:r>
+            <w:r>
+              <w:rPr>
+                <w:color w:val="00B0F0"/>
+              </w:rPr>
+              <w:t xml:space="preserve"> of the Core Website </w:t>
+            </w:r>
+          </w:p>
+        </w:tc>
+        <w:tc>
+          <w:tcPr>
+            <w:tcW w:w="2292" w:type="dxa"/>
+          </w:tcPr>
+          <w:p>
+            <w:pPr>
+              <w:rPr>
+                <w:color w:val="00B0F0"/>
+              </w:rPr>
+            </w:pPr>
+            <w:r>
+              <w:t xml:space="preserve">3 sets of table information given for the 3 logins </w:t>
+            </w:r>
+          </w:p>
+        </w:tc>
+        <w:tc>
+          <w:tcPr>
+            <w:tcW w:w="2292" w:type="dxa"/>
+          </w:tcPr>
+          <w:p>
+            <w:pPr>
+              <w:rPr>
+                <w:color w:val="00B0F0"/>
+              </w:rPr>
+            </w:pPr>
+            <w:r>
+              <w:t>Not</w:t>
+            </w:r>
+            <w:r>
+              <w:t>h</w:t>
+            </w:r>
+            <w:r>
+              <w:t>ing much</w:t>
+            </w:r>
           </w:p>
         </w:tc>
         <w:tc>
@@ -4222,19 +4380,7 @@
         <w:rPr>
           <w:color w:val="00B0F0"/>
         </w:rPr>
-        <w:t xml:space="preserve"> </w:t>
-      </w:r>
-      <w:r>
-        <w:rPr>
-          <w:color w:val="00B0F0"/>
-        </w:rPr>
-        <w:t>Ma</w:t>
-      </w:r>
-      <w:r>
-        <w:rPr>
-          <w:color w:val="00B0F0"/>
-        </w:rPr>
-        <w:t>y</w:t>
+        <w:t xml:space="preserve"> May</w:t>
       </w:r>
       <w:r>
         <w:rPr>
@@ -4359,11 +4505,7 @@
           <w:tcPr>
             <w:tcW w:w="2292" w:type="dxa"/>
           </w:tcPr>
-          <w:p>
-            <w:r>
-              <w:t xml:space="preserve">Patterns </w:t>
-            </w:r>
-          </w:p>
+          <w:p/>
         </w:tc>
         <w:tc>
           <w:tcPr>
@@ -4418,47 +4560,64 @@
             </w:pPr>
             <w:r>
               <w:rPr>
-                <w:color w:val="00B0F0"/>
-              </w:rPr>
-              <w:lastRenderedPageBreak/>
-              <w:t>Admin Role based security</w:t>
-            </w:r>
-          </w:p>
-        </w:tc>
-        <w:tc>
-          <w:tcPr>
-            <w:tcW w:w="2292" w:type="dxa"/>
-          </w:tcPr>
-          <w:p>
-            <w:pPr>
-              <w:rPr>
-                <w:color w:val="00B0F0"/>
-              </w:rPr>
-            </w:pPr>
-          </w:p>
-        </w:tc>
-        <w:tc>
-          <w:tcPr>
-            <w:tcW w:w="2292" w:type="dxa"/>
-          </w:tcPr>
-          <w:p>
-            <w:pPr>
-              <w:rPr>
-                <w:color w:val="00B0F0"/>
-              </w:rPr>
-            </w:pPr>
-          </w:p>
-        </w:tc>
-        <w:tc>
-          <w:tcPr>
-            <w:tcW w:w="2292" w:type="dxa"/>
-          </w:tcPr>
-          <w:p>
-            <w:pPr>
-              <w:rPr>
-                <w:color w:val="00B0F0"/>
-              </w:rPr>
-            </w:pPr>
+                <w:color w:val="00B050"/>
+              </w:rPr>
+              <w:t>Nothing Much busy with other assignments</w:t>
+            </w:r>
+          </w:p>
+        </w:tc>
+        <w:tc>
+          <w:tcPr>
+            <w:tcW w:w="2292" w:type="dxa"/>
+          </w:tcPr>
+          <w:p>
+            <w:pPr>
+              <w:rPr>
+                <w:color w:val="00B0F0"/>
+              </w:rPr>
+            </w:pPr>
+            <w:r>
+              <w:rPr>
+                <w:color w:val="00B050"/>
+              </w:rPr>
+              <w:t>Nothing Much busy with other assignments</w:t>
+            </w:r>
+          </w:p>
+        </w:tc>
+        <w:tc>
+          <w:tcPr>
+            <w:tcW w:w="2292" w:type="dxa"/>
+          </w:tcPr>
+          <w:p>
+            <w:pPr>
+              <w:rPr>
+                <w:color w:val="00B0F0"/>
+              </w:rPr>
+            </w:pPr>
+            <w:r>
+              <w:rPr>
+                <w:color w:val="00B050"/>
+              </w:rPr>
+              <w:t>Nothing Much busy with other assignments</w:t>
+            </w:r>
+          </w:p>
+        </w:tc>
+        <w:tc>
+          <w:tcPr>
+            <w:tcW w:w="2292" w:type="dxa"/>
+          </w:tcPr>
+          <w:p>
+            <w:pPr>
+              <w:rPr>
+                <w:color w:val="00B0F0"/>
+              </w:rPr>
+            </w:pPr>
+            <w:r>
+              <w:rPr>
+                <w:color w:val="00B050"/>
+              </w:rPr>
+              <w:t>Nothing Much busy with other assignments</w:t>
+            </w:r>
           </w:p>
         </w:tc>
       </w:tr>
@@ -4476,12 +4635,6 @@
                 <w:color w:val="00B0F0"/>
               </w:rPr>
             </w:pPr>
-            <w:r>
-              <w:rPr>
-                <w:color w:val="00B0F0"/>
-              </w:rPr>
-              <w:t xml:space="preserve">Tables and complete functionality </w:t>
-            </w:r>
           </w:p>
         </w:tc>
         <w:tc>
@@ -4569,13 +4722,7 @@
         <w:rPr>
           <w:color w:val="00B0F0"/>
         </w:rPr>
-        <w:t>Ma</w:t>
-      </w:r>
-      <w:r>
-        <w:rPr>
-          <w:color w:val="00B0F0"/>
-        </w:rPr>
-        <w:t>y</w:t>
+        <w:t>May</w:t>
       </w:r>
       <w:r>
         <w:rPr>
@@ -4702,7 +4849,10 @@
           </w:tcPr>
           <w:p>
             <w:r>
-              <w:t xml:space="preserve">Patterns </w:t>
+              <w:rPr>
+                <w:color w:val="00B0F0"/>
+              </w:rPr>
+              <w:t xml:space="preserve">FYP THESIS </w:t>
             </w:r>
           </w:p>
         </w:tc>
@@ -4761,7 +4911,7 @@
               <w:rPr>
                 <w:color w:val="00B0F0"/>
               </w:rPr>
-              <w:t>Admin Role based security</w:t>
+              <w:t xml:space="preserve">FYP JOURNAL </w:t>
             </w:r>
           </w:p>
         </w:tc>
@@ -4820,7 +4970,7 @@
               <w:rPr>
                 <w:color w:val="00B0F0"/>
               </w:rPr>
-              <w:t xml:space="preserve">Tables and complete functionality </w:t>
+              <w:t xml:space="preserve">FYP SUBMISSION DOCUMENTS AND PRESENTATION </w:t>
             </w:r>
           </w:p>
         </w:tc>
@@ -5617,4 +5767,16 @@
     </a:ext>
   </a:extLst>
 </a:theme>
+</file>
+
+<file path=customXml/item1.xml><?xml version="1.0" encoding="utf-8"?>
+<b:Sources xmlns:b="http://schemas.openxmlformats.org/officeDocument/2006/bibliography" xmlns="http://schemas.openxmlformats.org/officeDocument/2006/bibliography" SelectedStyle="\APASixthEditionOfficeOnline.xsl" StyleName="APA" Version="6"/>
+</file>
+
+<file path=customXml/itemProps1.xml><?xml version="1.0" encoding="utf-8"?>
+<ds:datastoreItem xmlns:ds="http://schemas.openxmlformats.org/officeDocument/2006/customXml" ds:itemID="{DC9A882A-BD86-462F-BFEE-42E1B62BD937}">
+  <ds:schemaRefs>
+    <ds:schemaRef ds:uri="http://schemas.openxmlformats.org/officeDocument/2006/bibliography"/>
+  </ds:schemaRefs>
+</ds:datastoreItem>
 </file>
</xml_diff>